<commit_message>
First attemp complete pz
</commit_message>
<xml_diff>
--- a/Course work/PZ_Sedov_8.docx
+++ b/Course work/PZ_Sedov_8.docx
@@ -1,6 +1,6 @@
 
 <file path=word/document.xml><?xml version="1.0" encoding="utf-8"?>
-<w:document xmlns:wpc="http://schemas.microsoft.com/office/word/2010/wordprocessingCanvas" xmlns:cx="http://schemas.microsoft.com/office/drawing/2014/chartex" xmlns:cx1="http://schemas.microsoft.com/office/drawing/2015/9/8/chartex" xmlns:cx2="http://schemas.microsoft.com/office/drawing/2015/10/21/chartex" xmlns:cx3="http://schemas.microsoft.com/office/drawing/2016/5/9/chartex" xmlns:cx4="http://schemas.microsoft.com/office/drawing/2016/5/10/chartex" xmlns:cx5="http://schemas.microsoft.com/office/drawing/2016/5/11/chartex" xmlns:cx6="http://schemas.microsoft.com/office/drawing/2016/5/12/chartex" xmlns:cx7="http://schemas.microsoft.com/office/drawing/2016/5/13/chartex" xmlns:cx8="http://schemas.microsoft.com/office/drawing/2016/5/14/chartex" xmlns:mc="http://schemas.openxmlformats.org/markup-compatibility/2006" xmlns:aink="http://schemas.microsoft.com/office/drawing/2016/ink" xmlns:am3d="http://schemas.microsoft.com/office/drawing/2017/model3d" xmlns:o="urn:schemas-microsoft-com:office:office" xmlns:r="http://schemas.openxmlformats.org/officeDocument/2006/relationships" xmlns:m="http://schemas.openxmlformats.org/officeDocument/2006/math" xmlns:v="urn:schemas-microsoft-com:vml" xmlns:wp14="http://schemas.microsoft.com/office/word/2010/wordprocessingDrawing" xmlns:wp="http://schemas.openxmlformats.org/drawingml/2006/wordprocessingDrawing" xmlns:w10="urn:schemas-microsoft-com:office:word" xmlns:w="http://schemas.openxmlformats.org/wordprocessingml/2006/main" xmlns:w14="http://schemas.microsoft.com/office/word/2010/wordml" xmlns:w15="http://schemas.microsoft.com/office/word/2012/wordml" xmlns:w16cex="http://schemas.microsoft.com/office/word/2018/wordml/cex" xmlns:w16cid="http://schemas.microsoft.com/office/word/2016/wordml/cid" xmlns:w16="http://schemas.microsoft.com/office/word/2018/wordml" xmlns:w16se="http://schemas.microsoft.com/office/word/2015/wordml/symex" xmlns:wpg="http://schemas.microsoft.com/office/word/2010/wordprocessingGroup" xmlns:wpi="http://schemas.microsoft.com/office/word/2010/wordprocessingInk" xmlns:wne="http://schemas.microsoft.com/office/word/2006/wordml" xmlns:wps="http://schemas.microsoft.com/office/word/2010/wordprocessingShape" mc:Ignorable="w14 w15 w16se w16cid w16 w16cex wp14">
+<w:document xmlns:wpc="http://schemas.microsoft.com/office/word/2010/wordprocessingCanvas" xmlns:cx="http://schemas.microsoft.com/office/drawing/2014/chartex" xmlns:cx1="http://schemas.microsoft.com/office/drawing/2015/9/8/chartex" xmlns:cx2="http://schemas.microsoft.com/office/drawing/2015/10/21/chartex" xmlns:cx3="http://schemas.microsoft.com/office/drawing/2016/5/9/chartex" xmlns:cx4="http://schemas.microsoft.com/office/drawing/2016/5/10/chartex" xmlns:cx5="http://schemas.microsoft.com/office/drawing/2016/5/11/chartex" xmlns:cx6="http://schemas.microsoft.com/office/drawing/2016/5/12/chartex" xmlns:cx7="http://schemas.microsoft.com/office/drawing/2016/5/13/chartex" xmlns:cx8="http://schemas.microsoft.com/office/drawing/2016/5/14/chartex" xmlns:mc="http://schemas.openxmlformats.org/markup-compatibility/2006" xmlns:aink="http://schemas.microsoft.com/office/drawing/2016/ink" xmlns:am3d="http://schemas.microsoft.com/office/drawing/2017/model3d" xmlns:o="urn:schemas-microsoft-com:office:office" xmlns:r="http://schemas.openxmlformats.org/officeDocument/2006/relationships" xmlns:m="http://schemas.openxmlformats.org/officeDocument/2006/math" xmlns:v="urn:schemas-microsoft-com:vml" xmlns:wp14="http://schemas.microsoft.com/office/word/2010/wordprocessingDrawing" xmlns:wp="http://schemas.openxmlformats.org/drawingml/2006/wordprocessingDrawing" xmlns:w10="urn:schemas-microsoft-com:office:word" xmlns:w="http://schemas.openxmlformats.org/wordprocessingml/2006/main" xmlns:w14="http://schemas.microsoft.com/office/word/2010/wordml" xmlns:w15="http://schemas.microsoft.com/office/word/2012/wordml" xmlns:w16cid="http://schemas.microsoft.com/office/word/2016/wordml/cid" xmlns:w16se="http://schemas.microsoft.com/office/word/2015/wordml/symex" xmlns:wpg="http://schemas.microsoft.com/office/word/2010/wordprocessingGroup" xmlns:wpi="http://schemas.microsoft.com/office/word/2010/wordprocessingInk" xmlns:wne="http://schemas.microsoft.com/office/word/2006/wordml" xmlns:wps="http://schemas.microsoft.com/office/word/2010/wordprocessingShape" mc:Ignorable="w14 w15 w16se w16cid wp14">
   <w:body>
     <w:p>
       <w:pPr>
@@ -213,7 +213,15 @@
         <w:rPr>
           <w:szCs w:val="28"/>
         </w:rPr>
-        <w:t xml:space="preserve">подпись)   </w:t>
+        <w:t>подпись)</w:t>
+      </w:r>
+      <w:bookmarkStart w:id="0" w:name="_GoBack"/>
+      <w:bookmarkEnd w:id="0"/>
+      <w:r>
+        <w:rPr>
+          <w:szCs w:val="28"/>
+        </w:rPr>
+        <w:t xml:space="preserve">   </w:t>
       </w:r>
       <w:proofErr w:type="gramEnd"/>
       <w:r>
@@ -761,7 +769,6 @@
         <w:rPr>
           <w:rFonts w:eastAsia="SimSun"/>
           <w:szCs w:val="28"/>
-          <w:highlight w:val="yellow"/>
           <w:lang w:eastAsia="ar-SA"/>
         </w:rPr>
         <w:t xml:space="preserve">ПЗ </w:t>
@@ -770,7 +777,6 @@
         <w:rPr>
           <w:rFonts w:eastAsia="SimSun"/>
           <w:szCs w:val="28"/>
-          <w:highlight w:val="yellow"/>
           <w:lang w:eastAsia="ar-SA"/>
         </w:rPr>
         <w:t>4</w:t>
@@ -779,34 +785,38 @@
         <w:rPr>
           <w:rFonts w:eastAsia="SimSun"/>
           <w:szCs w:val="28"/>
-          <w:highlight w:val="yellow"/>
           <w:lang w:eastAsia="ar-SA"/>
         </w:rPr>
+        <w:t>2</w:t>
+      </w:r>
+      <w:r>
+        <w:rPr>
+          <w:rFonts w:eastAsia="SimSun"/>
+          <w:szCs w:val="28"/>
+          <w:lang w:eastAsia="ar-SA"/>
+        </w:rPr>
+        <w:t xml:space="preserve"> с, </w:t>
+      </w:r>
+      <w:r>
+        <w:rPr>
+          <w:rFonts w:eastAsia="SimSun"/>
+          <w:szCs w:val="28"/>
+          <w:lang w:eastAsia="ar-SA"/>
+        </w:rPr>
         <w:t>1</w:t>
       </w:r>
       <w:r>
         <w:rPr>
           <w:rFonts w:eastAsia="SimSun"/>
           <w:szCs w:val="28"/>
-          <w:highlight w:val="yellow"/>
           <w:lang w:eastAsia="ar-SA"/>
         </w:rPr>
-        <w:t xml:space="preserve"> с, </w:t>
+        <w:t>4</w:t>
       </w:r>
       <w:r>
         <w:rPr>
           <w:rFonts w:eastAsia="SimSun"/>
           <w:szCs w:val="28"/>
-          <w:highlight w:val="yellow"/>
-          <w:lang w:eastAsia="ar-SA"/>
-        </w:rPr>
-        <w:t>10</w:t>
-      </w:r>
-      <w:r>
-        <w:rPr>
-          <w:rFonts w:eastAsia="SimSun"/>
-          <w:szCs w:val="28"/>
-          <w:highlight w:val="yellow"/>
           <w:lang w:eastAsia="ar-SA"/>
         </w:rPr>
         <w:t xml:space="preserve"> рис., 2 табл., 9 источников.</w:t>
@@ -1140,12 +1150,12 @@
       <w:pPr>
         <w:pStyle w:val="afa"/>
       </w:pPr>
-      <w:bookmarkStart w:id="0" w:name="_Toc59924699"/>
+      <w:bookmarkStart w:id="1" w:name="_Toc68641908"/>
       <w:r>
         <w:lastRenderedPageBreak/>
         <w:t>Содержание</w:t>
       </w:r>
-      <w:bookmarkEnd w:id="0"/>
+      <w:bookmarkEnd w:id="1"/>
     </w:p>
     <w:p>
       <w:pPr>
@@ -1153,8 +1163,7 @@
         <w:rPr>
           <w:rFonts w:asciiTheme="minorHAnsi" w:eastAsiaTheme="minorEastAsia" w:hAnsiTheme="minorHAnsi" w:cstheme="minorBidi"/>
           <w:noProof/>
-          <w:sz w:val="22"/>
-          <w:szCs w:val="22"/>
+          <w:sz w:val="24"/>
           <w:lang w:eastAsia="ru-RU" w:bidi="ar-SA"/>
         </w:rPr>
       </w:pPr>
@@ -1173,7 +1182,7 @@
         </w:rPr>
         <w:fldChar w:fldCharType="separate"/>
       </w:r>
-      <w:hyperlink w:anchor="_Toc59924699" w:history="1">
+      <w:hyperlink w:anchor="_Toc68641908" w:history="1">
         <w:r>
           <w:rPr>
             <w:rStyle w:val="aff2"/>
@@ -1197,7 +1206,7 @@
           <w:rPr>
             <w:noProof/>
           </w:rPr>
-          <w:instrText xml:space="preserve"> PAGEREF _Toc59924699 \h </w:instrText>
+          <w:instrText xml:space="preserve"> PAGEREF _Toc68641908 \h </w:instrText>
         </w:r>
         <w:r>
           <w:rPr>
@@ -1230,12 +1239,11 @@
         <w:rPr>
           <w:rFonts w:asciiTheme="minorHAnsi" w:eastAsiaTheme="minorEastAsia" w:hAnsiTheme="minorHAnsi" w:cstheme="minorBidi"/>
           <w:noProof/>
-          <w:sz w:val="22"/>
-          <w:szCs w:val="22"/>
+          <w:sz w:val="24"/>
           <w:lang w:eastAsia="ru-RU" w:bidi="ar-SA"/>
         </w:rPr>
       </w:pPr>
-      <w:hyperlink w:anchor="_Toc59924700" w:history="1">
+      <w:hyperlink w:anchor="_Toc68641909" w:history="1">
         <w:r>
           <w:rPr>
             <w:rStyle w:val="aff2"/>
@@ -1259,7 +1267,7 @@
           <w:rPr>
             <w:noProof/>
           </w:rPr>
-          <w:instrText xml:space="preserve"> PAGEREF _Toc59924700 \h </w:instrText>
+          <w:instrText xml:space="preserve"> PAGEREF _Toc68641909 \h </w:instrText>
         </w:r>
         <w:r>
           <w:rPr>
@@ -1292,17 +1300,16 @@
         <w:rPr>
           <w:rFonts w:asciiTheme="minorHAnsi" w:eastAsiaTheme="minorEastAsia" w:hAnsiTheme="minorHAnsi" w:cstheme="minorBidi"/>
           <w:noProof/>
-          <w:sz w:val="22"/>
-          <w:szCs w:val="22"/>
-        </w:rPr>
-      </w:pPr>
-      <w:hyperlink w:anchor="_Toc59924701" w:history="1">
+          <w:sz w:val="24"/>
+        </w:rPr>
+      </w:pPr>
+      <w:hyperlink w:anchor="_Toc68641910" w:history="1">
         <w:r>
           <w:rPr>
             <w:rStyle w:val="aff2"/>
             <w:noProof/>
           </w:rPr>
-          <w:t>1.1   Ассиметричное шифрование</w:t>
+          <w:t>1.1   Симметричное шифрование</w:t>
         </w:r>
         <w:r>
           <w:rPr>
@@ -1320,7 +1327,7 @@
           <w:rPr>
             <w:noProof/>
           </w:rPr>
-          <w:instrText xml:space="preserve"> PAGEREF _Toc59924701 \h </w:instrText>
+          <w:instrText xml:space="preserve"> PAGEREF _Toc68641910 \h </w:instrText>
         </w:r>
         <w:r>
           <w:rPr>
@@ -1353,11 +1360,10 @@
         <w:rPr>
           <w:rFonts w:asciiTheme="minorHAnsi" w:eastAsiaTheme="minorEastAsia" w:hAnsiTheme="minorHAnsi" w:cstheme="minorBidi"/>
           <w:noProof/>
-          <w:sz w:val="22"/>
-          <w:szCs w:val="22"/>
-        </w:rPr>
-      </w:pPr>
-      <w:hyperlink w:anchor="_Toc59924702" w:history="1">
+          <w:sz w:val="24"/>
+        </w:rPr>
+      </w:pPr>
+      <w:hyperlink w:anchor="_Toc68641911" w:history="1">
         <w:r>
           <w:rPr>
             <w:rStyle w:val="aff2"/>
@@ -1381,7 +1387,7 @@
           <w:rPr>
             <w:noProof/>
           </w:rPr>
-          <w:instrText xml:space="preserve"> PAGEREF _Toc59924702 \h </w:instrText>
+          <w:instrText xml:space="preserve"> PAGEREF _Toc68641911 \h </w:instrText>
         </w:r>
         <w:r>
           <w:rPr>
@@ -1398,7 +1404,7 @@
           <w:rPr>
             <w:noProof/>
           </w:rPr>
-          <w:t>10</w:t>
+          <w:t>9</w:t>
         </w:r>
         <w:r>
           <w:rPr>
@@ -1414,11 +1420,10 @@
         <w:rPr>
           <w:rFonts w:asciiTheme="minorHAnsi" w:eastAsiaTheme="minorEastAsia" w:hAnsiTheme="minorHAnsi" w:cstheme="minorBidi"/>
           <w:noProof/>
-          <w:sz w:val="22"/>
-          <w:szCs w:val="22"/>
-        </w:rPr>
-      </w:pPr>
-      <w:hyperlink w:anchor="_Toc59924703" w:history="1">
+          <w:sz w:val="24"/>
+        </w:rPr>
+      </w:pPr>
+      <w:hyperlink w:anchor="_Toc68641912" w:history="1">
         <w:r>
           <w:rPr>
             <w:rStyle w:val="aff2"/>
@@ -1442,7 +1447,7 @@
           <w:rPr>
             <w:noProof/>
           </w:rPr>
-          <w:instrText xml:space="preserve"> PAGEREF _Toc59924703 \h </w:instrText>
+          <w:instrText xml:space="preserve"> PAGEREF _Toc68641912 \h </w:instrText>
         </w:r>
         <w:r>
           <w:rPr>
@@ -1459,7 +1464,7 @@
           <w:rPr>
             <w:noProof/>
           </w:rPr>
-          <w:t>10</w:t>
+          <w:t>9</w:t>
         </w:r>
         <w:r>
           <w:rPr>
@@ -1475,12 +1480,11 @@
         <w:rPr>
           <w:rFonts w:asciiTheme="minorHAnsi" w:eastAsiaTheme="minorEastAsia" w:hAnsiTheme="minorHAnsi" w:cstheme="minorBidi"/>
           <w:noProof/>
-          <w:sz w:val="22"/>
-          <w:szCs w:val="22"/>
+          <w:sz w:val="24"/>
           <w:lang w:eastAsia="ru-RU" w:bidi="ar-SA"/>
         </w:rPr>
       </w:pPr>
-      <w:hyperlink w:anchor="_Toc59924704" w:history="1">
+      <w:hyperlink w:anchor="_Toc68641913" w:history="1">
         <w:r>
           <w:rPr>
             <w:rStyle w:val="aff2"/>
@@ -1504,7 +1508,7 @@
           <w:rPr>
             <w:noProof/>
           </w:rPr>
-          <w:instrText xml:space="preserve"> PAGEREF _Toc59924704 \h </w:instrText>
+          <w:instrText xml:space="preserve"> PAGEREF _Toc68641913 \h </w:instrText>
         </w:r>
         <w:r>
           <w:rPr>
@@ -1521,7 +1525,7 @@
           <w:rPr>
             <w:noProof/>
           </w:rPr>
-          <w:t>14</w:t>
+          <w:t>13</w:t>
         </w:r>
         <w:r>
           <w:rPr>
@@ -1537,11 +1541,10 @@
         <w:rPr>
           <w:rFonts w:asciiTheme="minorHAnsi" w:eastAsiaTheme="minorEastAsia" w:hAnsiTheme="minorHAnsi" w:cstheme="minorBidi"/>
           <w:noProof/>
-          <w:sz w:val="22"/>
-          <w:szCs w:val="22"/>
-        </w:rPr>
-      </w:pPr>
-      <w:hyperlink w:anchor="_Toc59924705" w:history="1">
+          <w:sz w:val="24"/>
+        </w:rPr>
+      </w:pPr>
+      <w:hyperlink w:anchor="_Toc68641914" w:history="1">
         <w:r>
           <w:rPr>
             <w:rStyle w:val="aff2"/>
@@ -1565,7 +1568,7 @@
           <w:rPr>
             <w:noProof/>
           </w:rPr>
-          <w:instrText xml:space="preserve"> PAGEREF _Toc59924705 \h </w:instrText>
+          <w:instrText xml:space="preserve"> PAGEREF _Toc68641914 \h </w:instrText>
         </w:r>
         <w:r>
           <w:rPr>
@@ -1582,7 +1585,7 @@
           <w:rPr>
             <w:noProof/>
           </w:rPr>
-          <w:t>14</w:t>
+          <w:t>13</w:t>
         </w:r>
         <w:r>
           <w:rPr>
@@ -1598,12 +1601,11 @@
         <w:rPr>
           <w:rFonts w:asciiTheme="minorHAnsi" w:eastAsiaTheme="minorEastAsia" w:hAnsiTheme="minorHAnsi" w:cstheme="minorBidi"/>
           <w:noProof/>
-          <w:sz w:val="22"/>
-          <w:szCs w:val="22"/>
+          <w:sz w:val="24"/>
           <w:lang w:eastAsia="ru-RU" w:bidi="ar-SA"/>
         </w:rPr>
       </w:pPr>
-      <w:hyperlink w:anchor="_Toc59924706" w:history="1">
+      <w:hyperlink w:anchor="_Toc68641915" w:history="1">
         <w:r>
           <w:rPr>
             <w:rStyle w:val="aff2"/>
@@ -1627,7 +1629,7 @@
           <w:rPr>
             <w:noProof/>
           </w:rPr>
-          <w:instrText xml:space="preserve"> PAGEREF _Toc59924706 \h </w:instrText>
+          <w:instrText xml:space="preserve"> PAGEREF _Toc68641915 \h </w:instrText>
         </w:r>
         <w:r>
           <w:rPr>
@@ -1644,7 +1646,7 @@
           <w:rPr>
             <w:noProof/>
           </w:rPr>
-          <w:t>29</w:t>
+          <w:t>28</w:t>
         </w:r>
         <w:r>
           <w:rPr>
@@ -1660,11 +1662,10 @@
         <w:rPr>
           <w:rFonts w:asciiTheme="minorHAnsi" w:eastAsiaTheme="minorEastAsia" w:hAnsiTheme="minorHAnsi" w:cstheme="minorBidi"/>
           <w:noProof/>
-          <w:sz w:val="22"/>
-          <w:szCs w:val="22"/>
-        </w:rPr>
-      </w:pPr>
-      <w:hyperlink w:anchor="_Toc59924707" w:history="1">
+          <w:sz w:val="24"/>
+        </w:rPr>
+      </w:pPr>
+      <w:hyperlink w:anchor="_Toc68641916" w:history="1">
         <w:r>
           <w:rPr>
             <w:rStyle w:val="aff2"/>
@@ -1688,7 +1689,7 @@
           <w:rPr>
             <w:noProof/>
           </w:rPr>
-          <w:instrText xml:space="preserve"> PAGEREF _Toc59924707 \h </w:instrText>
+          <w:instrText xml:space="preserve"> PAGEREF _Toc68641916 \h </w:instrText>
         </w:r>
         <w:r>
           <w:rPr>
@@ -1705,7 +1706,7 @@
           <w:rPr>
             <w:noProof/>
           </w:rPr>
-          <w:t>29</w:t>
+          <w:t>28</w:t>
         </w:r>
         <w:r>
           <w:rPr>
@@ -1721,11 +1722,10 @@
         <w:rPr>
           <w:rFonts w:asciiTheme="minorHAnsi" w:eastAsiaTheme="minorEastAsia" w:hAnsiTheme="minorHAnsi" w:cstheme="minorBidi"/>
           <w:noProof/>
-          <w:sz w:val="22"/>
-          <w:szCs w:val="22"/>
-        </w:rPr>
-      </w:pPr>
-      <w:hyperlink w:anchor="_Toc59924708" w:history="1">
+          <w:sz w:val="24"/>
+        </w:rPr>
+      </w:pPr>
+      <w:hyperlink w:anchor="_Toc68641917" w:history="1">
         <w:r>
           <w:rPr>
             <w:rStyle w:val="aff2"/>
@@ -1749,7 +1749,7 @@
           <w:rPr>
             <w:noProof/>
           </w:rPr>
-          <w:instrText xml:space="preserve"> PAGEREF _Toc59924708 \h </w:instrText>
+          <w:instrText xml:space="preserve"> PAGEREF _Toc68641917 \h </w:instrText>
         </w:r>
         <w:r>
           <w:rPr>
@@ -1766,7 +1766,7 @@
           <w:rPr>
             <w:noProof/>
           </w:rPr>
-          <w:t>31</w:t>
+          <w:t>30</w:t>
         </w:r>
         <w:r>
           <w:rPr>
@@ -1782,11 +1782,10 @@
         <w:rPr>
           <w:rFonts w:asciiTheme="minorHAnsi" w:eastAsiaTheme="minorEastAsia" w:hAnsiTheme="minorHAnsi" w:cstheme="minorBidi"/>
           <w:noProof/>
-          <w:sz w:val="22"/>
-          <w:szCs w:val="22"/>
-        </w:rPr>
-      </w:pPr>
-      <w:hyperlink w:anchor="_Toc59924709" w:history="1">
+          <w:sz w:val="24"/>
+        </w:rPr>
+      </w:pPr>
+      <w:hyperlink w:anchor="_Toc68641918" w:history="1">
         <w:r>
           <w:rPr>
             <w:rStyle w:val="aff2"/>
@@ -1810,7 +1809,7 @@
           <w:rPr>
             <w:noProof/>
           </w:rPr>
-          <w:instrText xml:space="preserve"> PAGEREF _Toc59924709 \h </w:instrText>
+          <w:instrText xml:space="preserve"> PAGEREF _Toc68641918 \h </w:instrText>
         </w:r>
         <w:r>
           <w:rPr>
@@ -1827,7 +1826,7 @@
           <w:rPr>
             <w:noProof/>
           </w:rPr>
-          <w:t>31</w:t>
+          <w:t>30</w:t>
         </w:r>
         <w:r>
           <w:rPr>
@@ -1843,12 +1842,11 @@
         <w:rPr>
           <w:rFonts w:asciiTheme="minorHAnsi" w:eastAsiaTheme="minorEastAsia" w:hAnsiTheme="minorHAnsi" w:cstheme="minorBidi"/>
           <w:noProof/>
-          <w:sz w:val="22"/>
-          <w:szCs w:val="22"/>
+          <w:sz w:val="24"/>
           <w:lang w:eastAsia="ru-RU" w:bidi="ar-SA"/>
         </w:rPr>
       </w:pPr>
-      <w:hyperlink w:anchor="_Toc59924710" w:history="1">
+      <w:hyperlink w:anchor="_Toc68641919" w:history="1">
         <w:r>
           <w:rPr>
             <w:rStyle w:val="aff2"/>
@@ -1872,69 +1870,7 @@
           <w:rPr>
             <w:noProof/>
           </w:rPr>
-          <w:instrText xml:space="preserve"> PAGEREF _Toc59924710 \h </w:instrText>
-        </w:r>
-        <w:r>
-          <w:rPr>
-            <w:noProof/>
-          </w:rPr>
-        </w:r>
-        <w:r>
-          <w:rPr>
-            <w:noProof/>
-          </w:rPr>
-          <w:fldChar w:fldCharType="separate"/>
-        </w:r>
-        <w:r>
-          <w:rPr>
-            <w:noProof/>
-          </w:rPr>
-          <w:t>36</w:t>
-        </w:r>
-        <w:r>
-          <w:rPr>
-            <w:noProof/>
-          </w:rPr>
-          <w:fldChar w:fldCharType="end"/>
-        </w:r>
-      </w:hyperlink>
-    </w:p>
-    <w:p>
-      <w:pPr>
-        <w:pStyle w:val="11"/>
-        <w:rPr>
-          <w:rFonts w:asciiTheme="minorHAnsi" w:eastAsiaTheme="minorEastAsia" w:hAnsiTheme="minorHAnsi" w:cstheme="minorBidi"/>
-          <w:noProof/>
-          <w:sz w:val="22"/>
-          <w:szCs w:val="22"/>
-          <w:lang w:eastAsia="ru-RU" w:bidi="ar-SA"/>
-        </w:rPr>
-      </w:pPr>
-      <w:hyperlink w:anchor="_Toc59924711" w:history="1">
-        <w:r>
-          <w:rPr>
-            <w:rStyle w:val="aff2"/>
-            <w:noProof/>
-          </w:rPr>
-          <w:t>Приложение А</w:t>
-        </w:r>
-        <w:r>
-          <w:rPr>
-            <w:noProof/>
-          </w:rPr>
-          <w:tab/>
-        </w:r>
-        <w:r>
-          <w:rPr>
-            <w:noProof/>
-          </w:rPr>
-          <w:fldChar w:fldCharType="begin"/>
-        </w:r>
-        <w:r>
-          <w:rPr>
-            <w:noProof/>
-          </w:rPr>
-          <w:instrText xml:space="preserve"> PAGEREF _Toc59924711 \h </w:instrText>
+          <w:instrText xml:space="preserve"> PAGEREF _Toc68641919 \h </w:instrText>
         </w:r>
         <w:r>
           <w:rPr>
@@ -1963,15 +1899,75 @@
     </w:p>
     <w:p>
       <w:pPr>
-        <w:pStyle w:val="21"/>
+        <w:pStyle w:val="11"/>
         <w:rPr>
           <w:rFonts w:asciiTheme="minorHAnsi" w:eastAsiaTheme="minorEastAsia" w:hAnsiTheme="minorHAnsi" w:cstheme="minorBidi"/>
           <w:noProof/>
-          <w:sz w:val="22"/>
-          <w:szCs w:val="22"/>
-        </w:rPr>
-      </w:pPr>
-      <w:hyperlink w:anchor="_Toc59924712" w:history="1">
+          <w:sz w:val="24"/>
+          <w:lang w:eastAsia="ru-RU" w:bidi="ar-SA"/>
+        </w:rPr>
+      </w:pPr>
+      <w:hyperlink w:anchor="_Toc68641920" w:history="1">
+        <w:r>
+          <w:rPr>
+            <w:rStyle w:val="aff2"/>
+            <w:noProof/>
+          </w:rPr>
+          <w:t>Приложение А</w:t>
+        </w:r>
+        <w:r>
+          <w:rPr>
+            <w:noProof/>
+          </w:rPr>
+          <w:tab/>
+        </w:r>
+        <w:r>
+          <w:rPr>
+            <w:noProof/>
+          </w:rPr>
+          <w:fldChar w:fldCharType="begin"/>
+        </w:r>
+        <w:r>
+          <w:rPr>
+            <w:noProof/>
+          </w:rPr>
+          <w:instrText xml:space="preserve"> PAGEREF _Toc68641920 \h </w:instrText>
+        </w:r>
+        <w:r>
+          <w:rPr>
+            <w:noProof/>
+          </w:rPr>
+        </w:r>
+        <w:r>
+          <w:rPr>
+            <w:noProof/>
+          </w:rPr>
+          <w:fldChar w:fldCharType="separate"/>
+        </w:r>
+        <w:r>
+          <w:rPr>
+            <w:noProof/>
+          </w:rPr>
+          <w:t>38</w:t>
+        </w:r>
+        <w:r>
+          <w:rPr>
+            <w:noProof/>
+          </w:rPr>
+          <w:fldChar w:fldCharType="end"/>
+        </w:r>
+      </w:hyperlink>
+    </w:p>
+    <w:p>
+      <w:pPr>
+        <w:pStyle w:val="21"/>
+        <w:rPr>
+          <w:rFonts w:asciiTheme="minorHAnsi" w:eastAsiaTheme="minorEastAsia" w:hAnsiTheme="minorHAnsi" w:cstheme="minorBidi"/>
+          <w:noProof/>
+          <w:sz w:val="24"/>
+        </w:rPr>
+      </w:pPr>
+      <w:hyperlink w:anchor="_Toc68641921" w:history="1">
         <w:r>
           <w:rPr>
             <w:rStyle w:val="aff2"/>
@@ -1995,69 +1991,7 @@
           <w:rPr>
             <w:noProof/>
           </w:rPr>
-          <w:instrText xml:space="preserve"> PAGEREF _Toc59924712 \h </w:instrText>
-        </w:r>
-        <w:r>
-          <w:rPr>
-            <w:noProof/>
-          </w:rPr>
-        </w:r>
-        <w:r>
-          <w:rPr>
-            <w:noProof/>
-          </w:rPr>
-          <w:fldChar w:fldCharType="separate"/>
-        </w:r>
-        <w:r>
-          <w:rPr>
-            <w:noProof/>
-          </w:rPr>
-          <w:t>39</w:t>
-        </w:r>
-        <w:r>
-          <w:rPr>
-            <w:noProof/>
-          </w:rPr>
-          <w:fldChar w:fldCharType="end"/>
-        </w:r>
-      </w:hyperlink>
-    </w:p>
-    <w:p>
-      <w:pPr>
-        <w:pStyle w:val="21"/>
-        <w:rPr>
-          <w:rFonts w:asciiTheme="minorHAnsi" w:eastAsiaTheme="minorEastAsia" w:hAnsiTheme="minorHAnsi" w:cstheme="minorBidi"/>
-          <w:noProof/>
-          <w:sz w:val="22"/>
-          <w:szCs w:val="22"/>
-        </w:rPr>
-      </w:pPr>
-      <w:hyperlink w:anchor="_Toc59924713" w:history="1">
-        <w:r>
-          <w:rPr>
-            <w:rStyle w:val="aff2"/>
-            <w:noProof/>
-            <w:lang w:eastAsia="en-US"/>
-          </w:rPr>
-          <w:t>Приложение В</w:t>
-        </w:r>
-        <w:r>
-          <w:rPr>
-            <w:noProof/>
-          </w:rPr>
-          <w:tab/>
-        </w:r>
-        <w:r>
-          <w:rPr>
-            <w:noProof/>
-          </w:rPr>
-          <w:fldChar w:fldCharType="begin"/>
-        </w:r>
-        <w:r>
-          <w:rPr>
-            <w:noProof/>
-          </w:rPr>
-          <w:instrText xml:space="preserve"> PAGEREF _Toc59924713 \h </w:instrText>
+          <w:instrText xml:space="preserve"> PAGEREF _Toc68641921 \h </w:instrText>
         </w:r>
         <w:r>
           <w:rPr>
@@ -2090,17 +2024,17 @@
         <w:rPr>
           <w:rFonts w:asciiTheme="minorHAnsi" w:eastAsiaTheme="minorEastAsia" w:hAnsiTheme="minorHAnsi" w:cstheme="minorBidi"/>
           <w:noProof/>
-          <w:sz w:val="22"/>
-          <w:szCs w:val="22"/>
-        </w:rPr>
-      </w:pPr>
-      <w:hyperlink w:anchor="_Toc59924714" w:history="1">
+          <w:sz w:val="24"/>
+        </w:rPr>
+      </w:pPr>
+      <w:hyperlink w:anchor="_Toc68641922" w:history="1">
         <w:r>
           <w:rPr>
             <w:rStyle w:val="aff2"/>
             <w:noProof/>
+            <w:lang w:eastAsia="en-US"/>
           </w:rPr>
-          <w:t>Приложение Г</w:t>
+          <w:t>Приложение В</w:t>
         </w:r>
         <w:r>
           <w:rPr>
@@ -2118,7 +2052,7 @@
           <w:rPr>
             <w:noProof/>
           </w:rPr>
-          <w:instrText xml:space="preserve"> PAGEREF _Toc59924714 \h </w:instrText>
+          <w:instrText xml:space="preserve"> PAGEREF _Toc68641922 \h </w:instrText>
         </w:r>
         <w:r>
           <w:rPr>
@@ -2147,6 +2081,66 @@
     </w:p>
     <w:p>
       <w:pPr>
+        <w:pStyle w:val="21"/>
+        <w:rPr>
+          <w:rFonts w:asciiTheme="minorHAnsi" w:eastAsiaTheme="minorEastAsia" w:hAnsiTheme="minorHAnsi" w:cstheme="minorBidi"/>
+          <w:noProof/>
+          <w:sz w:val="24"/>
+        </w:rPr>
+      </w:pPr>
+      <w:hyperlink w:anchor="_Toc68641923" w:history="1">
+        <w:r>
+          <w:rPr>
+            <w:rStyle w:val="aff2"/>
+            <w:noProof/>
+          </w:rPr>
+          <w:t>Приложение Г</w:t>
+        </w:r>
+        <w:r>
+          <w:rPr>
+            <w:noProof/>
+          </w:rPr>
+          <w:tab/>
+        </w:r>
+        <w:r>
+          <w:rPr>
+            <w:noProof/>
+          </w:rPr>
+          <w:fldChar w:fldCharType="begin"/>
+        </w:r>
+        <w:r>
+          <w:rPr>
+            <w:noProof/>
+          </w:rPr>
+          <w:instrText xml:space="preserve"> PAGEREF _Toc68641923 \h </w:instrText>
+        </w:r>
+        <w:r>
+          <w:rPr>
+            <w:noProof/>
+          </w:rPr>
+        </w:r>
+        <w:r>
+          <w:rPr>
+            <w:noProof/>
+          </w:rPr>
+          <w:fldChar w:fldCharType="separate"/>
+        </w:r>
+        <w:r>
+          <w:rPr>
+            <w:noProof/>
+          </w:rPr>
+          <w:t>42</w:t>
+        </w:r>
+        <w:r>
+          <w:rPr>
+            <w:noProof/>
+          </w:rPr>
+          <w:fldChar w:fldCharType="end"/>
+        </w:r>
+      </w:hyperlink>
+    </w:p>
+    <w:p>
+      <w:pPr>
         <w:rPr>
           <w:szCs w:val="28"/>
         </w:rPr>
@@ -2196,10 +2190,10 @@
           <w:szCs w:val="28"/>
         </w:rPr>
       </w:pPr>
-      <w:bookmarkStart w:id="1" w:name="_Toc28549696"/>
-      <w:bookmarkStart w:id="2" w:name="_Toc512760819"/>
-      <w:bookmarkStart w:id="3" w:name="_Toc42018929"/>
-      <w:bookmarkStart w:id="4" w:name="_Toc59924700"/>
+      <w:bookmarkStart w:id="2" w:name="_Toc28549696"/>
+      <w:bookmarkStart w:id="3" w:name="_Toc512760819"/>
+      <w:bookmarkStart w:id="4" w:name="_Toc42018929"/>
+      <w:bookmarkStart w:id="5" w:name="_Toc68641909"/>
       <w:r>
         <w:rPr>
           <w:szCs w:val="28"/>
@@ -2207,10 +2201,10 @@
         <w:lastRenderedPageBreak/>
         <w:t>Введение</w:t>
       </w:r>
-      <w:bookmarkEnd w:id="1"/>
       <w:bookmarkEnd w:id="2"/>
       <w:bookmarkEnd w:id="3"/>
       <w:bookmarkEnd w:id="4"/>
+      <w:bookmarkEnd w:id="5"/>
     </w:p>
     <w:p>
       <w:pPr>
@@ -2370,7 +2364,7 @@
         </w:numPr>
         <w:outlineLvl w:val="0"/>
       </w:pPr>
-      <w:bookmarkStart w:id="5" w:name="_Toc42018930"/>
+      <w:bookmarkStart w:id="6" w:name="_Toc42018930"/>
       <w:r>
         <w:rPr>
           <w:b/>
@@ -2379,7 +2373,7 @@
         <w:lastRenderedPageBreak/>
         <w:t>Анализ предметной области</w:t>
       </w:r>
-      <w:bookmarkEnd w:id="5"/>
+      <w:bookmarkEnd w:id="6"/>
     </w:p>
     <w:p>
       <w:pPr>
@@ -2489,7 +2483,7 @@
       <w:r>
         <w:tab/>
       </w:r>
-      <w:bookmarkStart w:id="6" w:name="_Toc59924701"/>
+      <w:bookmarkStart w:id="7" w:name="_Toc68641910"/>
       <w:r>
         <w:t xml:space="preserve">1.1   </w:t>
       </w:r>
@@ -2505,7 +2499,7 @@
       <w:r>
         <w:t>етричное шифрование</w:t>
       </w:r>
-      <w:bookmarkEnd w:id="6"/>
+      <w:bookmarkEnd w:id="7"/>
     </w:p>
     <w:p>
       <w:pPr>
@@ -2988,13 +2982,8 @@
         <w:t xml:space="preserve"> Также в лабораторной работе рассматривался метод шифрования </w:t>
       </w:r>
       <w:r>
-        <w:t xml:space="preserve">ГОСТ </w:t>
-      </w:r>
-      <w:proofErr w:type="gramStart"/>
-      <w:r>
-        <w:t>28147-89</w:t>
-      </w:r>
-      <w:proofErr w:type="gramEnd"/>
+        <w:t>ГОСТ 28147-89</w:t>
+      </w:r>
       <w:r>
         <w:t>, но он представляет из себя устаревший алгоритм симметричного блочного шифрования.</w:t>
       </w:r>
@@ -3165,16 +3154,8 @@
         <w:rPr>
           <w:szCs w:val="28"/>
         </w:rPr>
-        <w:t xml:space="preserve">ГОСТ </w:t>
-      </w:r>
-      <w:proofErr w:type="gramStart"/>
-      <w:r>
-        <w:rPr>
-          <w:szCs w:val="28"/>
-        </w:rPr>
-        <w:t>28147-89</w:t>
-      </w:r>
-      <w:proofErr w:type="gramEnd"/>
+        <w:t>ГОСТ 28147-89</w:t>
+      </w:r>
       <w:r>
         <w:rPr>
           <w:szCs w:val="28"/>
@@ -3311,13 +3292,8 @@
         <w:t>одного алгоритма симметричного шифрования (</w:t>
       </w:r>
       <w:r>
-        <w:t xml:space="preserve">ГОСТ </w:t>
-      </w:r>
-      <w:proofErr w:type="gramStart"/>
-      <w:r>
-        <w:t>28147-89</w:t>
-      </w:r>
-      <w:proofErr w:type="gramEnd"/>
+        <w:t>ГОСТ 28147-89</w:t>
+      </w:r>
       <w:r>
         <w:t xml:space="preserve">) и одного ассиметричного шифрования </w:t>
       </w:r>
@@ -3414,11 +3390,11 @@
       <w:r>
         <w:tab/>
       </w:r>
-      <w:bookmarkStart w:id="7" w:name="_Toc59924702"/>
+      <w:bookmarkStart w:id="8" w:name="_Toc68641911"/>
       <w:r>
         <w:t>1.2   Актуальность разработки</w:t>
       </w:r>
-      <w:bookmarkEnd w:id="7"/>
+      <w:bookmarkEnd w:id="8"/>
     </w:p>
     <w:p>
       <w:pPr>
@@ -3507,7 +3483,6 @@
         <w:rPr>
           <w:color w:val="000000"/>
           <w:szCs w:val="28"/>
-          <w:lang w:val="en-US"/>
         </w:rPr>
       </w:pPr>
     </w:p>
@@ -3522,14 +3497,14 @@
         </w:rPr>
         <w:tab/>
       </w:r>
-      <w:bookmarkStart w:id="8" w:name="_Toc59924703"/>
+      <w:bookmarkStart w:id="9" w:name="_Toc68641912"/>
       <w:r>
         <w:rPr>
           <w:szCs w:val="28"/>
         </w:rPr>
         <w:t>1.3   Техническое задание</w:t>
       </w:r>
-      <w:bookmarkEnd w:id="8"/>
+      <w:bookmarkEnd w:id="9"/>
     </w:p>
     <w:p>
       <w:pPr>
@@ -3970,21 +3945,7 @@
           <w:szCs w:val="28"/>
         </w:rPr>
         <w:lastRenderedPageBreak/>
-        <w:t xml:space="preserve">Надежное (устойчивое) выполнение программы должно быть обеспечено выполнением пользователем совокупности </w:t>
-      </w:r>
-      <w:proofErr w:type="gramStart"/>
-      <w:r>
-        <w:rPr>
-          <w:szCs w:val="28"/>
-        </w:rPr>
-        <w:t>организационно- технических</w:t>
-      </w:r>
-      <w:proofErr w:type="gramEnd"/>
-      <w:r>
-        <w:rPr>
-          <w:szCs w:val="28"/>
-        </w:rPr>
-        <w:t xml:space="preserve"> мероприятий, перечень которых приведен ниже:</w:t>
+        <w:t>Надежное (устойчивое) выполнение программы должно быть обеспечено выполнением пользователем совокупности организационно- технических мероприятий, перечень которых приведен ниже:</w:t>
       </w:r>
     </w:p>
     <w:p>
@@ -4688,21 +4649,7 @@
         <w:rPr>
           <w:szCs w:val="28"/>
         </w:rPr>
-        <w:t xml:space="preserve">На этапе разработки программной документации должна быть выполнена разработка программных документов в соответствии с требованиями ГОСТ </w:t>
-      </w:r>
-      <w:proofErr w:type="gramStart"/>
-      <w:r>
-        <w:rPr>
-          <w:szCs w:val="28"/>
-        </w:rPr>
-        <w:t>19.101-77</w:t>
-      </w:r>
-      <w:proofErr w:type="gramEnd"/>
-      <w:r>
-        <w:rPr>
-          <w:szCs w:val="28"/>
-        </w:rPr>
-        <w:t xml:space="preserve"> с требованиями п. Предварительный состав программной документации настоящего технического задания.</w:t>
+        <w:t>На этапе разработки программной документации должна быть выполнена разработка программных документов в соответствии с требованиями ГОСТ 19.101-77 с требованиями п. Предварительный состав программной документации настоящего технического задания.</w:t>
       </w:r>
     </w:p>
     <w:p>
@@ -4808,9 +4755,9 @@
         </w:rPr>
         <w:tab/>
       </w:r>
-      <w:bookmarkStart w:id="9" w:name="_Toc28549699"/>
-      <w:bookmarkStart w:id="10" w:name="_Toc42018937"/>
-      <w:bookmarkStart w:id="11" w:name="_Toc59924704"/>
+      <w:bookmarkStart w:id="10" w:name="_Toc28549699"/>
+      <w:bookmarkStart w:id="11" w:name="_Toc42018937"/>
+      <w:bookmarkStart w:id="12" w:name="_Toc68641913"/>
       <w:r>
         <w:rPr>
           <w:b w:val="0"/>
@@ -4819,8 +4766,8 @@
         </w:rPr>
         <w:t xml:space="preserve">2. Разработка структуры </w:t>
       </w:r>
-      <w:bookmarkEnd w:id="9"/>
       <w:bookmarkEnd w:id="10"/>
+      <w:bookmarkEnd w:id="11"/>
       <w:r>
         <w:rPr>
           <w:b w:val="0"/>
@@ -4829,7 +4776,7 @@
         </w:rPr>
         <w:t>приложения</w:t>
       </w:r>
-      <w:bookmarkEnd w:id="11"/>
+      <w:bookmarkEnd w:id="12"/>
     </w:p>
     <w:p>
       <w:pPr>
@@ -4883,14 +4830,14 @@
         </w:rPr>
         <w:tab/>
       </w:r>
-      <w:bookmarkStart w:id="12" w:name="_Toc59924705"/>
+      <w:bookmarkStart w:id="13" w:name="_Toc68641914"/>
       <w:r>
         <w:rPr>
           <w:szCs w:val="28"/>
         </w:rPr>
         <w:t>2.1 Разработка алгоритмов функционирования</w:t>
       </w:r>
-      <w:bookmarkEnd w:id="12"/>
+      <w:bookmarkEnd w:id="13"/>
       <w:r>
         <w:rPr>
           <w:szCs w:val="28"/>
@@ -5020,20 +4967,66 @@
         <w:rPr>
           <w:szCs w:val="28"/>
         </w:rPr>
-        <w:t xml:space="preserve">Алгоритм обработки заявки «Генерация ключей алгоритмом </w:t>
-      </w:r>
-      <w:r>
-        <w:rPr>
-          <w:szCs w:val="28"/>
-          <w:lang w:val="en-US"/>
-        </w:rPr>
-        <w:t>RSA</w:t>
+        <w:t>Алгоритм обработки заявки «</w:t>
+      </w:r>
+      <w:r>
+        <w:rPr>
+          <w:szCs w:val="28"/>
+        </w:rPr>
+        <w:t>Обмен ключами с помощью симметричной криптографии</w:t>
       </w:r>
       <w:r>
         <w:rPr>
           <w:szCs w:val="28"/>
         </w:rPr>
         <w:t>»</w:t>
+      </w:r>
+    </w:p>
+    <w:p>
+      <w:pPr>
+        <w:tabs>
+          <w:tab w:val="center" w:pos="4153"/>
+          <w:tab w:val="right" w:pos="8306"/>
+        </w:tabs>
+        <w:ind w:firstLine="709"/>
+        <w:jc w:val="both"/>
+        <w:rPr>
+          <w:szCs w:val="28"/>
+        </w:rPr>
+      </w:pPr>
+      <w:r>
+        <w:rPr>
+          <w:szCs w:val="28"/>
+        </w:rPr>
+        <w:t xml:space="preserve">Этот алгоритм предполагает, что пользователи сети, Алиса и Боб, получают секретный ключ от </w:t>
+      </w:r>
+      <w:proofErr w:type="spellStart"/>
+      <w:r>
+        <w:rPr>
+          <w:szCs w:val="28"/>
+        </w:rPr>
+        <w:t>Трента</w:t>
+      </w:r>
+      <w:proofErr w:type="spellEnd"/>
+      <w:r>
+        <w:rPr>
+          <w:szCs w:val="28"/>
+        </w:rPr>
+        <w:t xml:space="preserve">. Перед начало эти ключи уже должны быть у пользователей. Предполагается, что ключи уже у пользователей и </w:t>
+      </w:r>
+      <w:proofErr w:type="spellStart"/>
+      <w:r>
+        <w:rPr>
+          <w:szCs w:val="28"/>
+        </w:rPr>
+        <w:t>Мэллори</w:t>
+      </w:r>
+      <w:proofErr w:type="spellEnd"/>
+      <w:r>
+        <w:rPr>
+          <w:szCs w:val="28"/>
+        </w:rPr>
+        <w:t xml:space="preserve"> не имеет о них никакой информации.</w:t>
       </w:r>
     </w:p>
     <w:p>
@@ -5051,33 +5044,27 @@
         <w:rPr>
           <w:szCs w:val="28"/>
         </w:rPr>
-        <w:t xml:space="preserve">выбираются два различных (желательно, с описанными здесь свойствами) случайных простых числа </w:t>
-      </w:r>
-      <w:r>
-        <w:rPr>
-          <w:szCs w:val="28"/>
-          <w:lang w:val="en-US"/>
-        </w:rPr>
-        <w:t>p</w:t>
-      </w:r>
-      <w:r>
-        <w:rPr>
-          <w:szCs w:val="28"/>
-        </w:rPr>
-        <w:t xml:space="preserve"> и </w:t>
-      </w:r>
-      <w:r>
-        <w:rPr>
-          <w:szCs w:val="28"/>
-          <w:lang w:val="en-US"/>
-        </w:rPr>
-        <w:t>q</w:t>
-      </w:r>
-      <w:r>
-        <w:rPr>
-          <w:szCs w:val="28"/>
-        </w:rPr>
-        <w:t xml:space="preserve"> заданного размера</w:t>
+        <w:t xml:space="preserve">Алиса обращается к </w:t>
+      </w:r>
+      <w:proofErr w:type="spellStart"/>
+      <w:r>
+        <w:rPr>
+          <w:szCs w:val="28"/>
+        </w:rPr>
+        <w:t>Тренту</w:t>
+      </w:r>
+      <w:proofErr w:type="spellEnd"/>
+      <w:r>
+        <w:rPr>
+          <w:szCs w:val="28"/>
+        </w:rPr>
+        <w:t xml:space="preserve"> и запрашивает сеансовый ключ для связи с Бобом</w:t>
+      </w:r>
+      <w:r>
+        <w:rPr>
+          <w:szCs w:val="28"/>
+        </w:rPr>
+        <w:t>;</w:t>
       </w:r>
     </w:p>
     <w:p>
@@ -5091,11 +5078,52 @@
           <w:szCs w:val="28"/>
         </w:rPr>
       </w:pPr>
-      <w:r>
-        <w:rPr>
-          <w:szCs w:val="28"/>
-        </w:rPr>
-        <w:t>вычисляется их произведение n=p*q, которое называется модулем;</w:t>
+      <w:proofErr w:type="spellStart"/>
+      <w:r>
+        <w:rPr>
+          <w:szCs w:val="28"/>
+        </w:rPr>
+        <w:t>Трент</w:t>
+      </w:r>
+      <w:proofErr w:type="spellEnd"/>
+      <w:r>
+        <w:rPr>
+          <w:szCs w:val="28"/>
+        </w:rPr>
+        <w:t xml:space="preserve"> генерирует случайный сеансовый ключ. Он зашифровывает две копии ключа</w:t>
+      </w:r>
+      <w:r>
+        <w:rPr>
+          <w:szCs w:val="28"/>
+        </w:rPr>
+        <w:t xml:space="preserve">: </w:t>
+      </w:r>
+      <w:r>
+        <w:rPr>
+          <w:szCs w:val="28"/>
+        </w:rPr>
+        <w:t xml:space="preserve">одну для Алисы, другую – для Боба. Затем </w:t>
+      </w:r>
+      <w:proofErr w:type="spellStart"/>
+      <w:r>
+        <w:rPr>
+          <w:szCs w:val="28"/>
+        </w:rPr>
+        <w:t>Трент</w:t>
+      </w:r>
+      <w:proofErr w:type="spellEnd"/>
+      <w:r>
+        <w:rPr>
+          <w:szCs w:val="28"/>
+        </w:rPr>
+        <w:t xml:space="preserve"> посылает обе копии Алисе</w:t>
+      </w:r>
+      <w:r>
+        <w:rPr>
+          <w:szCs w:val="28"/>
+          <w:lang w:val="en-GB"/>
+        </w:rPr>
+        <w:t>;</w:t>
       </w:r>
     </w:p>
     <w:p>
@@ -5113,83 +5141,14 @@
         <w:rPr>
           <w:szCs w:val="28"/>
         </w:rPr>
-        <w:t>вычисляется значение функции Эйлера от числа n:</w:t>
-      </w:r>
-    </w:p>
-    <w:p>
-      <w:pPr>
-        <w:pStyle w:val="af7"/>
-        <w:ind w:left="643"/>
-        <w:rPr>
-          <w:i/>
-          <w:szCs w:val="28"/>
-        </w:rPr>
-      </w:pPr>
-      <m:oMathPara>
-        <m:oMath>
-          <m:r>
-            <w:rPr>
-              <w:rFonts w:ascii="Cambria Math" w:hAnsi="Cambria Math"/>
-              <w:szCs w:val="28"/>
-            </w:rPr>
-            <m:t>φ</m:t>
-          </m:r>
-          <m:d>
-            <m:dPr>
-              <m:ctrlPr>
-                <w:rPr>
-                  <w:rFonts w:ascii="Cambria Math" w:hAnsi="Cambria Math"/>
-                  <w:i/>
-                  <w:szCs w:val="28"/>
-                </w:rPr>
-              </m:ctrlPr>
-            </m:dPr>
-            <m:e>
-              <m:r>
-                <w:rPr>
-                  <w:rFonts w:ascii="Cambria Math" w:hAnsi="Cambria Math"/>
-                  <w:szCs w:val="28"/>
-                </w:rPr>
-                <m:t>n</m:t>
-              </m:r>
-            </m:e>
-          </m:d>
-          <m:r>
-            <w:rPr>
-              <w:rFonts w:ascii="Cambria Math" w:hAnsi="Cambria Math"/>
-              <w:szCs w:val="28"/>
-            </w:rPr>
-            <m:t>=</m:t>
-          </m:r>
-          <m:d>
-            <m:dPr>
-              <m:ctrlPr>
-                <w:rPr>
-                  <w:rFonts w:ascii="Cambria Math" w:hAnsi="Cambria Math"/>
-                  <w:i/>
-                  <w:szCs w:val="28"/>
-                </w:rPr>
-              </m:ctrlPr>
-            </m:dPr>
-            <m:e>
-              <m:r>
-                <w:rPr>
-                  <w:rFonts w:ascii="Cambria Math" w:hAnsi="Cambria Math"/>
-                  <w:szCs w:val="28"/>
-                </w:rPr>
-                <m:t>p-1</m:t>
-              </m:r>
-            </m:e>
-          </m:d>
-          <m:r>
-            <w:rPr>
-              <w:rFonts w:ascii="Cambria Math" w:hAnsi="Cambria Math"/>
-              <w:szCs w:val="28"/>
-            </w:rPr>
-            <m:t>*(q-1)</m:t>
-          </m:r>
-        </m:oMath>
-      </m:oMathPara>
+        <w:t>Алиса дешифровывает свою копию сеансового ключа</w:t>
+      </w:r>
+      <w:r>
+        <w:rPr>
+          <w:szCs w:val="28"/>
+        </w:rPr>
+        <w:t>;</w:t>
+      </w:r>
     </w:p>
     <w:p>
       <w:pPr>
@@ -5206,80 +5165,8 @@
         <w:rPr>
           <w:szCs w:val="28"/>
         </w:rPr>
-        <w:t>выбирается целое число e (1&lt;</w:t>
-      </w:r>
-      <w:proofErr w:type="gramStart"/>
-      <w:r>
-        <w:rPr>
-          <w:szCs w:val="28"/>
-        </w:rPr>
-        <w:t>e&lt;</w:t>
-      </w:r>
-      <w:proofErr w:type="gramEnd"/>
-      <m:oMath>
-        <m:r>
-          <w:rPr>
-            <w:rFonts w:ascii="Cambria Math" w:hAnsi="Cambria Math"/>
-            <w:szCs w:val="28"/>
-          </w:rPr>
-          <m:t xml:space="preserve"> φ</m:t>
-        </m:r>
-        <m:d>
-          <m:dPr>
-            <m:ctrlPr>
-              <w:rPr>
-                <w:rFonts w:ascii="Cambria Math" w:hAnsi="Cambria Math"/>
-                <w:i/>
-                <w:szCs w:val="28"/>
-              </w:rPr>
-            </m:ctrlPr>
-          </m:dPr>
-          <m:e>
-            <m:r>
-              <w:rPr>
-                <w:rFonts w:ascii="Cambria Math" w:hAnsi="Cambria Math"/>
-                <w:szCs w:val="28"/>
-              </w:rPr>
-              <m:t>n</m:t>
-            </m:r>
-          </m:e>
-        </m:d>
-      </m:oMath>
-      <w:r>
-        <w:rPr>
-          <w:szCs w:val="28"/>
-        </w:rPr>
-        <w:t xml:space="preserve">, взаимно простое со значением функции </w:t>
-      </w:r>
-      <m:oMath>
-        <m:r>
-          <w:rPr>
-            <w:rFonts w:ascii="Cambria Math" w:hAnsi="Cambria Math"/>
-            <w:szCs w:val="28"/>
-          </w:rPr>
-          <m:t>φ</m:t>
-        </m:r>
-        <m:d>
-          <m:dPr>
-            <m:ctrlPr>
-              <w:rPr>
-                <w:rFonts w:ascii="Cambria Math" w:hAnsi="Cambria Math"/>
-                <w:i/>
-                <w:szCs w:val="28"/>
-              </w:rPr>
-            </m:ctrlPr>
-          </m:dPr>
-          <m:e>
-            <m:r>
-              <w:rPr>
-                <w:rFonts w:ascii="Cambria Math" w:hAnsi="Cambria Math"/>
-                <w:szCs w:val="28"/>
-              </w:rPr>
-              <m:t>n</m:t>
-            </m:r>
-          </m:e>
-        </m:d>
-      </m:oMath>
+        <w:t>Алиса посылает Бобу его копию сеансового ключа</w:t>
+      </w:r>
       <w:r>
         <w:rPr>
           <w:szCs w:val="28"/>
@@ -5302,103 +5189,14 @@
         <w:rPr>
           <w:szCs w:val="28"/>
         </w:rPr>
-        <w:t xml:space="preserve">вычисляется число d, </w:t>
-      </w:r>
-      <w:proofErr w:type="spellStart"/>
-      <w:r>
-        <w:rPr>
-          <w:szCs w:val="28"/>
-        </w:rPr>
-        <w:t>мультипликативно</w:t>
-      </w:r>
-      <w:proofErr w:type="spellEnd"/>
-      <w:r>
-        <w:rPr>
-          <w:szCs w:val="28"/>
-        </w:rPr>
-        <w:t xml:space="preserve"> обратное к числу e по модулю </w:t>
-      </w:r>
-      <m:oMath>
-        <m:r>
-          <w:rPr>
-            <w:rFonts w:ascii="Cambria Math" w:hAnsi="Cambria Math"/>
-            <w:szCs w:val="28"/>
-          </w:rPr>
-          <m:t>φ</m:t>
-        </m:r>
-        <m:d>
-          <m:dPr>
-            <m:ctrlPr>
-              <w:rPr>
-                <w:rFonts w:ascii="Cambria Math" w:hAnsi="Cambria Math"/>
-                <w:i/>
-                <w:szCs w:val="28"/>
-              </w:rPr>
-            </m:ctrlPr>
-          </m:dPr>
-          <m:e>
-            <m:r>
-              <w:rPr>
-                <w:rFonts w:ascii="Cambria Math" w:hAnsi="Cambria Math"/>
-                <w:szCs w:val="28"/>
-              </w:rPr>
-              <m:t>n</m:t>
-            </m:r>
-          </m:e>
-        </m:d>
-      </m:oMath>
-      <w:r>
-        <w:rPr>
-          <w:szCs w:val="28"/>
-        </w:rPr>
-        <w:t>, то есть число, удовлетворяющее соответствующему сравнению:</w:t>
-      </w:r>
-    </w:p>
-    <w:p>
-      <w:pPr>
-        <w:ind w:left="283"/>
-        <w:rPr>
-          <w:szCs w:val="28"/>
-        </w:rPr>
-      </w:pPr>
-      <m:oMathPara>
-        <m:oMath>
-          <m:r>
-            <w:rPr>
-              <w:rFonts w:ascii="Cambria Math" w:hAnsi="Cambria Math"/>
-              <w:szCs w:val="28"/>
-            </w:rPr>
-            <m:t>d*e≡1 (mod φ</m:t>
-          </m:r>
-          <m:d>
-            <m:dPr>
-              <m:ctrlPr>
-                <w:rPr>
-                  <w:rFonts w:ascii="Cambria Math" w:hAnsi="Cambria Math"/>
-                  <w:i/>
-                  <w:szCs w:val="28"/>
-                </w:rPr>
-              </m:ctrlPr>
-            </m:dPr>
-            <m:e>
-              <m:r>
-                <w:rPr>
-                  <w:rFonts w:ascii="Cambria Math" w:hAnsi="Cambria Math"/>
-                  <w:szCs w:val="28"/>
-                </w:rPr>
-                <m:t>n</m:t>
-              </m:r>
-            </m:e>
-          </m:d>
-          <m:r>
-            <w:rPr>
-              <w:rFonts w:ascii="Cambria Math" w:hAnsi="Cambria Math"/>
-              <w:szCs w:val="28"/>
-            </w:rPr>
-            <m:t>)</m:t>
-          </m:r>
-        </m:oMath>
-      </m:oMathPara>
+        <w:t>Боб дешифровывает свою копию сеансового ключа</w:t>
+      </w:r>
+      <w:r>
+        <w:rPr>
+          <w:szCs w:val="28"/>
+        </w:rPr>
+        <w:t>;</w:t>
+      </w:r>
     </w:p>
     <w:p>
       <w:pPr>
@@ -5415,57 +5213,13 @@
         <w:rPr>
           <w:szCs w:val="28"/>
         </w:rPr>
-        <w:t>пара (</w:t>
-      </w:r>
-      <w:proofErr w:type="spellStart"/>
-      <w:proofErr w:type="gramStart"/>
-      <w:r>
-        <w:rPr>
-          <w:szCs w:val="28"/>
-        </w:rPr>
-        <w:t>e,n</w:t>
-      </w:r>
-      <w:proofErr w:type="spellEnd"/>
-      <w:proofErr w:type="gramEnd"/>
-      <w:r>
-        <w:rPr>
-          <w:szCs w:val="28"/>
-        </w:rPr>
-        <w:t>) публикуется в качестве открытого ключа RSA;</w:t>
-      </w:r>
-    </w:p>
-    <w:p>
-      <w:pPr>
-        <w:pStyle w:val="af7"/>
-        <w:numPr>
-          <w:ilvl w:val="0"/>
-          <w:numId w:val="20"/>
-        </w:numPr>
-        <w:rPr>
-          <w:szCs w:val="28"/>
-        </w:rPr>
-      </w:pPr>
-      <w:r>
-        <w:rPr>
-          <w:szCs w:val="28"/>
-        </w:rPr>
-        <w:t>пара (</w:t>
-      </w:r>
-      <w:proofErr w:type="spellStart"/>
-      <w:proofErr w:type="gramStart"/>
-      <w:r>
-        <w:rPr>
-          <w:szCs w:val="28"/>
-        </w:rPr>
-        <w:t>d,n</w:t>
-      </w:r>
-      <w:proofErr w:type="spellEnd"/>
-      <w:proofErr w:type="gramEnd"/>
-      <w:r>
-        <w:rPr>
-          <w:szCs w:val="28"/>
-        </w:rPr>
-        <w:t>) играет роль закрытого ключа RSA.</w:t>
+        <w:t>Алиса и Боб используют этот сеансовый ключ для безопасного обмена информацией</w:t>
+      </w:r>
+      <w:r>
+        <w:rPr>
+          <w:szCs w:val="28"/>
+        </w:rPr>
+        <w:t>.</w:t>
       </w:r>
     </w:p>
     <w:p>
@@ -5476,24 +5230,26 @@
           <w:szCs w:val="28"/>
         </w:rPr>
       </w:pPr>
-      <w:r>
-        <w:rPr>
-          <w:szCs w:val="28"/>
-        </w:rPr>
-        <w:t xml:space="preserve">Схема генерации ключей алгоритмом </w:t>
-      </w:r>
-      <w:r>
-        <w:rPr>
-          <w:szCs w:val="28"/>
-          <w:lang w:val="en-US"/>
-        </w:rPr>
-        <w:t>RSA</w:t>
-      </w:r>
-      <w:r>
-        <w:rPr>
-          <w:szCs w:val="28"/>
-        </w:rPr>
-        <w:t xml:space="preserve"> </w:t>
+    </w:p>
+    <w:p>
+      <w:pPr>
+        <w:pStyle w:val="af7"/>
+        <w:ind w:left="643"/>
+        <w:rPr>
+          <w:szCs w:val="28"/>
+        </w:rPr>
+      </w:pPr>
+      <w:r>
+        <w:rPr>
+          <w:szCs w:val="28"/>
+        </w:rPr>
+        <w:t xml:space="preserve">Схема </w:t>
+      </w:r>
+      <w:r>
+        <w:rPr>
+          <w:szCs w:val="28"/>
+        </w:rPr>
+        <w:t xml:space="preserve">обмена ключами с помощью симметричной криптографии </w:t>
       </w:r>
       <w:r>
         <w:rPr>
@@ -5508,7 +5264,6 @@
           <w:tab w:val="center" w:pos="4153"/>
           <w:tab w:val="right" w:pos="8306"/>
         </w:tabs>
-        <w:jc w:val="center"/>
         <w:rPr>
           <w:szCs w:val="28"/>
         </w:rPr>
@@ -5519,15 +5274,15 @@
         </w:rPr>
         <w:lastRenderedPageBreak/>
         <w:drawing>
-          <wp:anchor distT="0" distB="0" distL="0" distR="0" simplePos="0" relativeHeight="251663872" behindDoc="0" locked="0" layoutInCell="1" allowOverlap="1" wp14:anchorId="5D444FDB" wp14:editId="4232D089">
+          <wp:anchor distT="0" distB="0" distL="0" distR="0" simplePos="0" relativeHeight="251663872" behindDoc="0" locked="0" layoutInCell="1" allowOverlap="1" wp14:anchorId="5D444FDB" wp14:editId="4E6A9A43">
             <wp:simplePos x="0" y="0"/>
             <wp:positionH relativeFrom="column">
-              <wp:posOffset>2538730</wp:posOffset>
+              <wp:posOffset>2652395</wp:posOffset>
             </wp:positionH>
             <wp:positionV relativeFrom="paragraph">
-              <wp:posOffset>2540</wp:posOffset>
+              <wp:posOffset>384810</wp:posOffset>
             </wp:positionV>
-            <wp:extent cx="1221105" cy="7430135"/>
+            <wp:extent cx="1102360" cy="6021070"/>
             <wp:effectExtent l="0" t="0" r="0" b="0"/>
             <wp:wrapTopAndBottom/>
             <wp:docPr id="3" name="Image10"/>
@@ -5544,7 +5299,7 @@
                     </pic:cNvPicPr>
                   </pic:nvPicPr>
                   <pic:blipFill>
-                    <a:blip r:embed="rId10">
+                    <a:blip r:embed="rId10" cstate="print">
                       <a:extLst>
                         <a:ext uri="{28A0092B-C50C-407E-A947-70E740481C1C}">
                           <a14:useLocalDpi xmlns:a14="http://schemas.microsoft.com/office/drawing/2010/main" val="0"/>
@@ -5558,7 +5313,7 @@
                   <pic:spPr bwMode="auto">
                     <a:xfrm>
                       <a:off x="0" y="0"/>
-                      <a:ext cx="1221105" cy="7430135"/>
+                      <a:ext cx="1102360" cy="6021070"/>
                     </a:xfrm>
                     <a:prstGeom prst="rect">
                       <a:avLst/>
@@ -5570,39 +5325,11 @@
             <wp14:sizeRelH relativeFrom="margin">
               <wp14:pctWidth>0</wp14:pctWidth>
             </wp14:sizeRelH>
+            <wp14:sizeRelV relativeFrom="margin">
+              <wp14:pctHeight>0</wp14:pctHeight>
+            </wp14:sizeRelV>
           </wp:anchor>
         </w:drawing>
-      </w:r>
-      <w:r>
-        <w:rPr>
-          <w:szCs w:val="28"/>
-        </w:rPr>
-        <w:t xml:space="preserve">Рисунок </w:t>
-      </w:r>
-      <w:r>
-        <w:rPr>
-          <w:szCs w:val="28"/>
-        </w:rPr>
-        <w:t>1</w:t>
-      </w:r>
-      <w:r>
-        <w:rPr>
-          <w:szCs w:val="28"/>
-        </w:rPr>
-        <w:t xml:space="preserve"> — Схема алгоритма </w:t>
-      </w:r>
-      <w:r>
-        <w:rPr>
-          <w:szCs w:val="28"/>
-        </w:rPr>
-        <w:t xml:space="preserve">генерации ключей </w:t>
-      </w:r>
-      <w:r>
-        <w:rPr>
-          <w:szCs w:val="28"/>
-          <w:lang w:val="en-US"/>
-        </w:rPr>
-        <w:t>RSA</w:t>
       </w:r>
     </w:p>
     <w:p>
@@ -5628,6 +5355,12 @@
           <w:szCs w:val="28"/>
         </w:rPr>
       </w:pPr>
+      <w:r>
+        <w:rPr>
+          <w:szCs w:val="28"/>
+        </w:rPr>
+        <w:t>Рисунок 1 — Схема обмена ключами с помощью симметричной криптографии</w:t>
+      </w:r>
     </w:p>
     <w:p>
       <w:pPr>
@@ -5655,15 +5388,17 @@
     </w:p>
     <w:p>
       <w:pPr>
-        <w:tabs>
-          <w:tab w:val="center" w:pos="4153"/>
-          <w:tab w:val="right" w:pos="8306"/>
-        </w:tabs>
-        <w:jc w:val="center"/>
-        <w:rPr>
-          <w:szCs w:val="28"/>
-        </w:rPr>
-      </w:pPr>
+        <w:spacing w:line="240" w:lineRule="auto"/>
+        <w:rPr>
+          <w:szCs w:val="28"/>
+        </w:rPr>
+      </w:pPr>
+      <w:r>
+        <w:rPr>
+          <w:szCs w:val="28"/>
+        </w:rPr>
+        <w:br w:type="page"/>
+      </w:r>
     </w:p>
     <w:p>
       <w:pPr>
@@ -5677,31 +5412,83 @@
           <w:szCs w:val="28"/>
         </w:rPr>
       </w:pPr>
-      <w:bookmarkStart w:id="13" w:name="_Hlk59903243"/>
+      <w:bookmarkStart w:id="14" w:name="_Hlk59903243"/>
       <w:r>
         <w:rPr>
           <w:szCs w:val="28"/>
         </w:rPr>
         <w:lastRenderedPageBreak/>
-        <w:t xml:space="preserve">Алгоритм обработки заявки «Генерация ключей алгоритмом </w:t>
-      </w:r>
+        <w:t>Алгоритм обработки заявки «</w:t>
+      </w:r>
+      <w:r>
+        <w:rPr>
+          <w:szCs w:val="28"/>
+        </w:rPr>
+        <w:t>Человек посередине</w:t>
+      </w:r>
+      <w:r>
+        <w:rPr>
+          <w:szCs w:val="28"/>
+        </w:rPr>
+        <w:t>»</w:t>
+      </w:r>
+    </w:p>
+    <w:p>
+      <w:pPr>
+        <w:tabs>
+          <w:tab w:val="center" w:pos="4153"/>
+          <w:tab w:val="right" w:pos="8306"/>
+        </w:tabs>
+        <w:ind w:firstLine="709"/>
+        <w:jc w:val="both"/>
+        <w:rPr>
+          <w:szCs w:val="28"/>
+        </w:rPr>
+      </w:pPr>
       <w:proofErr w:type="spellStart"/>
       <w:r>
         <w:rPr>
           <w:szCs w:val="28"/>
-          <w:lang w:val="en-US"/>
-        </w:rPr>
-        <w:t>Elgamal</w:t>
+        </w:rPr>
+        <w:t>Мэллори</w:t>
       </w:r>
       <w:proofErr w:type="spellEnd"/>
       <w:r>
         <w:rPr>
           <w:szCs w:val="28"/>
         </w:rPr>
-        <w:t>»</w:t>
-      </w:r>
-    </w:p>
-    <w:bookmarkEnd w:id="13"/>
+        <w:t xml:space="preserve"> не только может подслушивать сообщения Алисы и Боба, но и изменять сообщения, удалять сообщения и создавать новые. </w:t>
+      </w:r>
+      <w:proofErr w:type="spellStart"/>
+      <w:r>
+        <w:rPr>
+          <w:szCs w:val="28"/>
+        </w:rPr>
+        <w:t>Мэллори</w:t>
+      </w:r>
+      <w:proofErr w:type="spellEnd"/>
+      <w:r>
+        <w:rPr>
+          <w:szCs w:val="28"/>
+        </w:rPr>
+        <w:t xml:space="preserve"> может выдать себя за Боба, сообщающего что-то Алисе, или за Алису, </w:t>
+      </w:r>
+      <w:proofErr w:type="spellStart"/>
+      <w:r>
+        <w:rPr>
+          <w:szCs w:val="28"/>
+        </w:rPr>
+        <w:t>сообщующую</w:t>
+      </w:r>
+      <w:proofErr w:type="spellEnd"/>
+      <w:r>
+        <w:rPr>
+          <w:szCs w:val="28"/>
+        </w:rPr>
+        <w:t xml:space="preserve"> что-то Бобу.</w:t>
+      </w:r>
+    </w:p>
+    <w:bookmarkEnd w:id="14"/>
     <w:p>
       <w:pPr>
         <w:pStyle w:val="af7"/>
@@ -5717,7 +5504,27 @@
         <w:rPr>
           <w:szCs w:val="28"/>
         </w:rPr>
-        <w:t>Генерируется случайное простое число p;</w:t>
+        <w:t xml:space="preserve"> Алиса посылает Бобу свой открытый ключ. </w:t>
+      </w:r>
+      <w:proofErr w:type="spellStart"/>
+      <w:r>
+        <w:rPr>
+          <w:szCs w:val="28"/>
+        </w:rPr>
+        <w:t>Мэллори</w:t>
+      </w:r>
+      <w:proofErr w:type="spellEnd"/>
+      <w:r>
+        <w:rPr>
+          <w:szCs w:val="28"/>
+        </w:rPr>
+        <w:t xml:space="preserve"> перехватывает его и посылает Бобу свой собственный открытый ключ</w:t>
+      </w:r>
+      <w:r>
+        <w:rPr>
+          <w:szCs w:val="28"/>
+        </w:rPr>
+        <w:t>;</w:t>
       </w:r>
     </w:p>
     <w:p>
@@ -5735,7 +5542,27 @@
         <w:rPr>
           <w:szCs w:val="28"/>
         </w:rPr>
-        <w:t>Выбирается целое число g — первообразный корень p;</w:t>
+        <w:t xml:space="preserve">Боб посылает Алисе свой открытый ключ, </w:t>
+      </w:r>
+      <w:proofErr w:type="spellStart"/>
+      <w:r>
+        <w:rPr>
+          <w:szCs w:val="28"/>
+        </w:rPr>
+        <w:t>Мэллори</w:t>
+      </w:r>
+      <w:proofErr w:type="spellEnd"/>
+      <w:r>
+        <w:rPr>
+          <w:szCs w:val="28"/>
+        </w:rPr>
+        <w:t xml:space="preserve"> перехватывает его и посылает Алисе собственный открытый ключ</w:t>
+      </w:r>
+      <w:r>
+        <w:rPr>
+          <w:szCs w:val="28"/>
+        </w:rPr>
+        <w:t>;</w:t>
       </w:r>
     </w:p>
     <w:p>
@@ -5753,21 +5580,27 @@
         <w:rPr>
           <w:szCs w:val="28"/>
         </w:rPr>
-        <w:t>Выбирается случайное целое число, взаимно простое с (p - 1), x такое, что 1&lt;</w:t>
-      </w:r>
-      <w:proofErr w:type="gramStart"/>
-      <w:r>
-        <w:rPr>
-          <w:szCs w:val="28"/>
-        </w:rPr>
-        <w:t>x&lt;</w:t>
-      </w:r>
-      <w:proofErr w:type="gramEnd"/>
-      <w:r>
-        <w:rPr>
-          <w:szCs w:val="28"/>
-        </w:rPr>
-        <w:t>p-1;</w:t>
+        <w:t xml:space="preserve">Когда Алиса посылает сообщение Бобу, зашифрованное открытый ключом «Боба», </w:t>
+      </w:r>
+      <w:proofErr w:type="spellStart"/>
+      <w:r>
+        <w:rPr>
+          <w:szCs w:val="28"/>
+        </w:rPr>
+        <w:t>Мэллори</w:t>
+      </w:r>
+      <w:proofErr w:type="spellEnd"/>
+      <w:r>
+        <w:rPr>
+          <w:szCs w:val="28"/>
+        </w:rPr>
+        <w:t xml:space="preserve"> перехватывает его. Так как сообщение в действительности зашифровано его собственным открытым ключом, он дешифровывает его, снова зашифровывает открытым ключом Боба и посылает Бобу</w:t>
+      </w:r>
+      <w:r>
+        <w:rPr>
+          <w:szCs w:val="28"/>
+        </w:rPr>
+        <w:t>;</w:t>
       </w:r>
     </w:p>
     <w:p>
@@ -5785,119 +5618,21 @@
         <w:rPr>
           <w:szCs w:val="28"/>
         </w:rPr>
-        <w:t xml:space="preserve">Вычисляется </w:t>
-      </w:r>
-      <w:r>
-        <w:rPr>
-          <w:szCs w:val="28"/>
-          <w:lang w:val="en-US"/>
-        </w:rPr>
-        <w:t>y</w:t>
-      </w:r>
-      <w:r>
-        <w:rPr>
-          <w:szCs w:val="28"/>
-        </w:rPr>
-        <w:t>=</w:t>
+        <w:t xml:space="preserve">Когда Боб посылает сообщение Алисе, зашифрованное открытый ключом «Алисы», </w:t>
       </w:r>
       <w:proofErr w:type="spellStart"/>
       <w:r>
         <w:rPr>
           <w:szCs w:val="28"/>
-          <w:lang w:val="en-US"/>
-        </w:rPr>
-        <w:t>g</w:t>
-      </w:r>
-      <w:r>
-        <w:rPr>
-          <w:szCs w:val="28"/>
-          <w:vertAlign w:val="superscript"/>
-          <w:lang w:val="en-US"/>
-        </w:rPr>
-        <w:t>x</w:t>
+        </w:rPr>
+        <w:t>Мэллори</w:t>
       </w:r>
       <w:proofErr w:type="spellEnd"/>
       <w:r>
         <w:rPr>
           <w:szCs w:val="28"/>
         </w:rPr>
-        <w:t xml:space="preserve"> </w:t>
-      </w:r>
-      <w:r>
-        <w:rPr>
-          <w:szCs w:val="28"/>
-          <w:lang w:val="en-US"/>
-        </w:rPr>
-        <w:t>mod</w:t>
-      </w:r>
-      <w:r>
-        <w:rPr>
-          <w:szCs w:val="28"/>
-        </w:rPr>
-        <w:t xml:space="preserve"> </w:t>
-      </w:r>
-      <w:r>
-        <w:rPr>
-          <w:szCs w:val="28"/>
-          <w:lang w:val="en-US"/>
-        </w:rPr>
-        <w:t>p</w:t>
-      </w:r>
-      <w:r>
-        <w:rPr>
-          <w:szCs w:val="28"/>
-        </w:rPr>
-        <w:t>;</w:t>
-      </w:r>
-    </w:p>
-    <w:p>
-      <w:pPr>
-        <w:pStyle w:val="af7"/>
-        <w:numPr>
-          <w:ilvl w:val="0"/>
-          <w:numId w:val="21"/>
-        </w:numPr>
-        <w:rPr>
-          <w:szCs w:val="28"/>
-        </w:rPr>
-      </w:pPr>
-      <w:r>
-        <w:rPr>
-          <w:szCs w:val="28"/>
-        </w:rPr>
-        <w:t xml:space="preserve">Открытым ключом является </w:t>
-      </w:r>
-      <w:r>
-        <w:rPr>
-          <w:szCs w:val="28"/>
-          <w:lang w:val="en-US"/>
-        </w:rPr>
-        <w:t>y</w:t>
-      </w:r>
-      <w:r>
-        <w:rPr>
-          <w:szCs w:val="28"/>
-        </w:rPr>
-        <w:t xml:space="preserve">, </w:t>
-      </w:r>
-      <w:r>
-        <w:rPr>
-          <w:szCs w:val="28"/>
-        </w:rPr>
-        <w:t xml:space="preserve">закрытым – </w:t>
-      </w:r>
-      <w:r>
-        <w:rPr>
-          <w:szCs w:val="28"/>
-          <w:lang w:val="en-US"/>
-        </w:rPr>
-        <w:t>x</w:t>
-      </w:r>
-      <w:r>
-        <w:rPr>
-          <w:szCs w:val="28"/>
-        </w:rPr>
-        <w:t>.</w:t>
+        <w:t xml:space="preserve"> перехватывает его. Так как сообщение в действительности зашифровано его собственным открытым ключом, он дешифровывает его, снова зашифровывает открытым ключом Алисы и посылает Алисе.</w:t>
       </w:r>
     </w:p>
     <w:p>
@@ -5908,6 +5643,54 @@
           <w:szCs w:val="28"/>
         </w:rPr>
       </w:pPr>
+      <w:r>
+        <w:rPr>
+          <w:szCs w:val="28"/>
+        </w:rPr>
+        <w:t xml:space="preserve">Данное вскрытие будет работать, даже если открытые ключи Алисы и Боба хранятся в базе данных. </w:t>
+      </w:r>
+      <w:proofErr w:type="spellStart"/>
+      <w:r>
+        <w:rPr>
+          <w:szCs w:val="28"/>
+        </w:rPr>
+        <w:t>Мэллори</w:t>
+      </w:r>
+      <w:proofErr w:type="spellEnd"/>
+      <w:r>
+        <w:rPr>
+          <w:szCs w:val="28"/>
+        </w:rPr>
+        <w:t xml:space="preserve"> может перехватить запрос Алисы к базе данных и подменить открытый ключ Боба своим собственным. То же самое он может сделать и с открытым ключом Алисы. Такая атака работает, поскольку у Алисы и Боба нет способов проверить, действительно ли они общаются именно друг с другом. Если вмешательство </w:t>
+      </w:r>
+      <w:proofErr w:type="spellStart"/>
+      <w:r>
+        <w:rPr>
+          <w:szCs w:val="28"/>
+        </w:rPr>
+        <w:t>Мэллори</w:t>
+      </w:r>
+      <w:proofErr w:type="spellEnd"/>
+      <w:r>
+        <w:rPr>
+          <w:szCs w:val="28"/>
+        </w:rPr>
+        <w:t xml:space="preserve"> не приводит к заметным задержкам, оба человека даже не подумают, что кто-то, сидящий </w:t>
+      </w:r>
+      <w:proofErr w:type="gramStart"/>
+      <w:r>
+        <w:rPr>
+          <w:szCs w:val="28"/>
+        </w:rPr>
+        <w:t>между ними,</w:t>
+      </w:r>
+      <w:proofErr w:type="gramEnd"/>
+      <w:r>
+        <w:rPr>
+          <w:szCs w:val="28"/>
+        </w:rPr>
+        <w:t xml:space="preserve"> читает все их секретные сообщения.</w:t>
+      </w:r>
     </w:p>
     <w:p>
       <w:pPr>
@@ -5921,28 +5704,13 @@
         <w:rPr>
           <w:szCs w:val="28"/>
         </w:rPr>
-        <w:t>Схема генерации ключей алгоритмом</w:t>
-      </w:r>
-      <w:r>
-        <w:rPr>
-          <w:szCs w:val="28"/>
-        </w:rPr>
-        <w:t xml:space="preserve"> </w:t>
-      </w:r>
-      <w:proofErr w:type="spellStart"/>
-      <w:r>
-        <w:rPr>
-          <w:szCs w:val="28"/>
-          <w:lang w:val="en-US"/>
-        </w:rPr>
-        <w:t>Elgamal</w:t>
-      </w:r>
-      <w:proofErr w:type="spellEnd"/>
-      <w:r>
-        <w:rPr>
-          <w:szCs w:val="28"/>
-        </w:rPr>
-        <w:t xml:space="preserve"> </w:t>
+        <w:t xml:space="preserve">Схема </w:t>
+      </w:r>
+      <w:r>
+        <w:rPr>
+          <w:szCs w:val="28"/>
+        </w:rPr>
+        <w:t xml:space="preserve">атаки «Человек посередине» </w:t>
       </w:r>
       <w:r>
         <w:rPr>
@@ -5991,8 +5759,8 @@
         </w:rPr>
         <w:lastRenderedPageBreak/>
         <w:drawing>
-          <wp:inline distT="0" distB="0" distL="0" distR="0" wp14:anchorId="7217EDAB" wp14:editId="794BEF25">
-            <wp:extent cx="1453041" cy="5502501"/>
+          <wp:inline distT="0" distB="0" distL="0" distR="0" wp14:anchorId="7217EDAB" wp14:editId="1814ED95">
+            <wp:extent cx="981308" cy="6252799"/>
             <wp:effectExtent l="0" t="0" r="0" b="0"/>
             <wp:docPr id="46" name="Рисунок 46"/>
             <wp:cNvGraphicFramePr>
@@ -6006,7 +5774,7 @@
                     <pic:cNvPicPr/>
                   </pic:nvPicPr>
                   <pic:blipFill>
-                    <a:blip r:embed="rId11">
+                    <a:blip r:embed="rId11" cstate="print">
                       <a:extLst>
                         <a:ext uri="{28A0092B-C50C-407E-A947-70E740481C1C}">
                           <a14:useLocalDpi xmlns:a14="http://schemas.microsoft.com/office/drawing/2010/main" val="0"/>
@@ -6020,7 +5788,7 @@
                   <pic:spPr>
                     <a:xfrm>
                       <a:off x="0" y="0"/>
-                      <a:ext cx="1453041" cy="5502501"/>
+                      <a:ext cx="988626" cy="6299427"/>
                     </a:xfrm>
                     <a:prstGeom prst="rect">
                       <a:avLst/>
@@ -6045,58 +5813,96 @@
         <w:rPr>
           <w:szCs w:val="28"/>
         </w:rPr>
-        <w:t xml:space="preserve">Рисунок 2 — Схема алгоритма генерации ключей </w:t>
+        <w:t xml:space="preserve">Рисунок 2 — Схема алгоритма генерации </w:t>
+      </w:r>
+      <w:r>
+        <w:rPr>
+          <w:szCs w:val="28"/>
+        </w:rPr>
+        <w:t>атаки «человек посередине»</w:t>
+      </w:r>
+    </w:p>
+    <w:p>
+      <w:pPr>
+        <w:spacing w:line="240" w:lineRule="auto"/>
+        <w:rPr>
+          <w:szCs w:val="28"/>
+        </w:rPr>
+      </w:pPr>
+      <w:r>
+        <w:rPr>
+          <w:szCs w:val="28"/>
+        </w:rPr>
+        <w:br w:type="page"/>
+      </w:r>
+    </w:p>
+    <w:p>
+      <w:pPr>
+        <w:ind w:firstLine="709"/>
+        <w:rPr>
+          <w:szCs w:val="28"/>
+        </w:rPr>
+      </w:pPr>
+      <w:r>
+        <w:rPr>
+          <w:szCs w:val="28"/>
+        </w:rPr>
+        <w:lastRenderedPageBreak/>
+        <w:t>Алгоритм обработки заявки «</w:t>
+      </w:r>
+      <w:r>
+        <w:rPr>
+          <w:szCs w:val="28"/>
+        </w:rPr>
+        <w:t>протокол держась за руки</w:t>
+      </w:r>
+      <w:r>
+        <w:rPr>
+          <w:szCs w:val="28"/>
+        </w:rPr>
+        <w:t>»</w:t>
+      </w:r>
+    </w:p>
+    <w:p>
+      <w:pPr>
+        <w:ind w:firstLine="709"/>
+        <w:rPr>
+          <w:szCs w:val="28"/>
+        </w:rPr>
+      </w:pPr>
+      <w:r>
+        <w:rPr>
+          <w:szCs w:val="28"/>
+        </w:rPr>
+        <w:t xml:space="preserve">Протокол «держась за руки» был изобретен </w:t>
       </w:r>
       <w:proofErr w:type="spellStart"/>
       <w:r>
         <w:rPr>
           <w:szCs w:val="28"/>
-          <w:lang w:val="en-US"/>
-        </w:rPr>
-        <w:t>Elgamal</w:t>
+        </w:rPr>
+        <w:t>Роном</w:t>
       </w:r>
       <w:proofErr w:type="spellEnd"/>
-    </w:p>
-    <w:p>
-      <w:pPr>
-        <w:spacing w:line="240" w:lineRule="auto"/>
-        <w:rPr>
-          <w:szCs w:val="28"/>
-        </w:rPr>
-      </w:pPr>
-      <w:r>
-        <w:rPr>
-          <w:szCs w:val="28"/>
-        </w:rPr>
-        <w:br w:type="page"/>
-      </w:r>
-    </w:p>
-    <w:p>
-      <w:pPr>
-        <w:ind w:firstLine="709"/>
-        <w:rPr>
-          <w:szCs w:val="28"/>
-        </w:rPr>
-      </w:pPr>
-      <w:r>
-        <w:rPr>
-          <w:szCs w:val="28"/>
-        </w:rPr>
-        <w:lastRenderedPageBreak/>
-        <w:t xml:space="preserve">Алгоритм обработки заявки «Генерация ключей алгоритмом </w:t>
-      </w:r>
-      <w:r>
-        <w:rPr>
-          <w:szCs w:val="28"/>
-          <w:lang w:val="en-US"/>
-        </w:rPr>
-        <w:t>DH</w:t>
-      </w:r>
-      <w:r>
-        <w:rPr>
-          <w:szCs w:val="28"/>
-        </w:rPr>
-        <w:t>»</w:t>
+      <w:r>
+        <w:rPr>
+          <w:szCs w:val="28"/>
+        </w:rPr>
+        <w:t xml:space="preserve"> </w:t>
+      </w:r>
+      <w:proofErr w:type="spellStart"/>
+      <w:r>
+        <w:rPr>
+          <w:szCs w:val="28"/>
+        </w:rPr>
+        <w:t>Ривестом</w:t>
+      </w:r>
+      <w:proofErr w:type="spellEnd"/>
+      <w:r>
+        <w:rPr>
+          <w:szCs w:val="28"/>
+        </w:rPr>
+        <w:t xml:space="preserve"> и Эди Шамиром, предоставляющий неплохую возможность избежать атаки «человек посередине»</w:t>
       </w:r>
     </w:p>
     <w:p>
@@ -6115,55 +5921,7 @@
         <w:rPr>
           <w:szCs w:val="28"/>
         </w:rPr>
-        <w:t>Генерация</w:t>
-      </w:r>
-      <w:r>
-        <w:rPr>
-          <w:szCs w:val="28"/>
-        </w:rPr>
-        <w:t xml:space="preserve"> случай</w:t>
-      </w:r>
-      <w:r>
-        <w:rPr>
-          <w:szCs w:val="28"/>
-        </w:rPr>
-        <w:t>ного</w:t>
-      </w:r>
-      <w:r>
-        <w:rPr>
-          <w:szCs w:val="28"/>
-        </w:rPr>
-        <w:t xml:space="preserve"> натурально</w:t>
-      </w:r>
-      <w:r>
-        <w:rPr>
-          <w:szCs w:val="28"/>
-        </w:rPr>
-        <w:t>го</w:t>
-      </w:r>
-      <w:r>
-        <w:rPr>
-          <w:szCs w:val="28"/>
-        </w:rPr>
-        <w:t xml:space="preserve"> числ</w:t>
-      </w:r>
-      <w:r>
-        <w:rPr>
-          <w:szCs w:val="28"/>
-        </w:rPr>
-        <w:t>а</w:t>
-      </w:r>
-      <w:r>
-        <w:rPr>
-          <w:szCs w:val="28"/>
-        </w:rPr>
-        <w:t xml:space="preserve"> a — закрытый ключ</w:t>
-      </w:r>
-      <w:r>
-        <w:rPr>
-          <w:szCs w:val="28"/>
-        </w:rPr>
-        <w:t>;</w:t>
+        <w:t>Алиса посылает Бобу свой открытый ключ</w:t>
       </w:r>
     </w:p>
     <w:p>
@@ -6173,39 +5931,16 @@
           <w:ilvl w:val="0"/>
           <w:numId w:val="22"/>
         </w:numPr>
-        <w:rPr>
-          <w:szCs w:val="28"/>
-        </w:rPr>
-      </w:pPr>
-      <w:r>
-        <w:rPr>
-          <w:szCs w:val="28"/>
-        </w:rPr>
-        <w:t>С</w:t>
-      </w:r>
-      <w:r>
-        <w:rPr>
-          <w:szCs w:val="28"/>
-        </w:rPr>
-        <w:t>овместно с удалённой стороной устанавлив</w:t>
-      </w:r>
-      <w:r>
-        <w:rPr>
-          <w:szCs w:val="28"/>
-        </w:rPr>
-        <w:t>аются</w:t>
-      </w:r>
-      <w:r>
-        <w:rPr>
-          <w:szCs w:val="28"/>
-        </w:rPr>
-        <w:t xml:space="preserve"> открытые параметры p и g (обычно значения p и g генерируются на одной стороне и передаются другой)</w:t>
-      </w:r>
-      <w:r>
-        <w:rPr>
-          <w:szCs w:val="28"/>
-        </w:rPr>
-        <w:t>;</w:t>
+        <w:ind w:left="714" w:hanging="357"/>
+        <w:rPr>
+          <w:szCs w:val="28"/>
+        </w:rPr>
+      </w:pPr>
+      <w:r>
+        <w:rPr>
+          <w:szCs w:val="28"/>
+        </w:rPr>
+        <w:t>Боб посылает Алисе свой открытый ключ</w:t>
       </w:r>
     </w:p>
     <w:p>
@@ -6215,33 +5950,16 @@
           <w:ilvl w:val="0"/>
           <w:numId w:val="22"/>
         </w:numPr>
-        <w:rPr>
-          <w:szCs w:val="28"/>
-        </w:rPr>
-      </w:pPr>
-      <w:r>
-        <w:rPr>
-          <w:szCs w:val="28"/>
-        </w:rPr>
-        <w:t>В</w:t>
-      </w:r>
-      <w:r>
-        <w:rPr>
-          <w:szCs w:val="28"/>
-        </w:rPr>
-        <w:t>ычисляет</w:t>
-      </w:r>
-      <w:r>
-        <w:rPr>
-          <w:szCs w:val="28"/>
-        </w:rPr>
-        <w:t>ся</w:t>
-      </w:r>
-      <w:r>
-        <w:rPr>
-          <w:szCs w:val="28"/>
-        </w:rPr>
-        <w:t xml:space="preserve"> открытый ключ A, используя преобразование над закрытым ключом;</w:t>
+        <w:ind w:left="714" w:hanging="357"/>
+        <w:rPr>
+          <w:szCs w:val="28"/>
+        </w:rPr>
+      </w:pPr>
+      <w:r>
+        <w:rPr>
+          <w:szCs w:val="28"/>
+        </w:rPr>
+        <w:t>Алиса зашифровывает свое сообщение открытым ключом Боба. Половину зашифрованного сообщения она отправляет Бобу</w:t>
       </w:r>
     </w:p>
     <w:p>
@@ -6251,21 +5969,16 @@
           <w:ilvl w:val="0"/>
           <w:numId w:val="22"/>
         </w:numPr>
-        <w:rPr>
-          <w:szCs w:val="28"/>
-        </w:rPr>
-      </w:pPr>
-      <w:r>
-        <w:rPr>
-          <w:szCs w:val="28"/>
-        </w:rPr>
-        <w:t>О</w:t>
-      </w:r>
-      <w:r>
-        <w:rPr>
-          <w:szCs w:val="28"/>
-        </w:rPr>
-        <w:t>бмен открытыми ключами с удалённой стороной;</w:t>
+        <w:ind w:left="714" w:hanging="357"/>
+        <w:rPr>
+          <w:szCs w:val="28"/>
+        </w:rPr>
+      </w:pPr>
+      <w:r>
+        <w:rPr>
+          <w:szCs w:val="28"/>
+        </w:rPr>
+        <w:t>Боб зашифровывает свое сообщение открытым ключом Алисы. Половину зашифрованного сообщения он отправляет Алисе</w:t>
       </w:r>
     </w:p>
     <w:p>
@@ -6275,33 +5988,93 @@
           <w:ilvl w:val="0"/>
           <w:numId w:val="22"/>
         </w:numPr>
-        <w:rPr>
-          <w:szCs w:val="28"/>
-        </w:rPr>
-      </w:pPr>
-      <w:r>
-        <w:rPr>
-          <w:szCs w:val="28"/>
-        </w:rPr>
-        <w:t>В</w:t>
-      </w:r>
-      <w:r>
-        <w:rPr>
-          <w:szCs w:val="28"/>
-        </w:rPr>
-        <w:t>ычисляет</w:t>
-      </w:r>
-      <w:r>
-        <w:rPr>
-          <w:szCs w:val="28"/>
-        </w:rPr>
-        <w:t>ся</w:t>
-      </w:r>
-      <w:r>
-        <w:rPr>
-          <w:szCs w:val="28"/>
-        </w:rPr>
-        <w:t xml:space="preserve"> общий секретный ключ K, используя открытый ключ удаленной стороны B и свой закрытый ключ a</w:t>
+        <w:ind w:left="714" w:hanging="357"/>
+        <w:rPr>
+          <w:szCs w:val="28"/>
+        </w:rPr>
+      </w:pPr>
+      <w:r>
+        <w:rPr>
+          <w:szCs w:val="28"/>
+        </w:rPr>
+        <w:t>Алиса отправляет Бобу вторую половину зашифрованного сообщения</w:t>
+      </w:r>
+    </w:p>
+    <w:p>
+      <w:pPr>
+        <w:pStyle w:val="af7"/>
+        <w:numPr>
+          <w:ilvl w:val="0"/>
+          <w:numId w:val="22"/>
+        </w:numPr>
+        <w:ind w:left="714" w:hanging="357"/>
+        <w:rPr>
+          <w:szCs w:val="28"/>
+        </w:rPr>
+      </w:pPr>
+      <w:r>
+        <w:rPr>
+          <w:szCs w:val="28"/>
+        </w:rPr>
+        <w:t>Боб складывает две части сообщения Алисы и дешифровывает его с помощью своего закрытого ключа.</w:t>
+      </w:r>
+      <w:r>
+        <w:rPr>
+          <w:szCs w:val="28"/>
+        </w:rPr>
+        <w:t xml:space="preserve"> Боб отправляет Алисе половину своего зашифрованного сообщения</w:t>
+      </w:r>
+    </w:p>
+    <w:p>
+      <w:pPr>
+        <w:pStyle w:val="af7"/>
+        <w:numPr>
+          <w:ilvl w:val="0"/>
+          <w:numId w:val="22"/>
+        </w:numPr>
+        <w:ind w:left="714" w:hanging="357"/>
+        <w:rPr>
+          <w:szCs w:val="28"/>
+        </w:rPr>
+      </w:pPr>
+      <w:r>
+        <w:rPr>
+          <w:szCs w:val="28"/>
+        </w:rPr>
+        <w:t>Алиса складывает две части сообщения Боба и дешифровывает его с помощью своего закрытого ключа</w:t>
+      </w:r>
+    </w:p>
+    <w:p>
+      <w:pPr>
+        <w:pStyle w:val="af7"/>
+        <w:ind w:left="643"/>
+        <w:rPr>
+          <w:szCs w:val="28"/>
+        </w:rPr>
+      </w:pPr>
+      <w:r>
+        <w:rPr>
+          <w:szCs w:val="28"/>
+        </w:rPr>
+        <w:t xml:space="preserve">Схема </w:t>
+      </w:r>
+      <w:r>
+        <w:rPr>
+          <w:szCs w:val="28"/>
+        </w:rPr>
+        <w:t xml:space="preserve">протокола «держась за руки» </w:t>
+      </w:r>
+      <w:r>
+        <w:rPr>
+          <w:szCs w:val="28"/>
+        </w:rPr>
+        <w:t xml:space="preserve">представлена на рисунке </w:t>
+      </w:r>
+      <w:r>
+        <w:rPr>
+          <w:szCs w:val="28"/>
+        </w:rPr>
+        <w:t>3</w:t>
       </w:r>
       <w:r>
         <w:rPr>
@@ -6321,55 +6094,6 @@
     </w:p>
     <w:p>
       <w:pPr>
-        <w:pStyle w:val="af7"/>
-        <w:ind w:left="643"/>
-        <w:rPr>
-          <w:szCs w:val="28"/>
-        </w:rPr>
-      </w:pPr>
-      <w:r>
-        <w:rPr>
-          <w:szCs w:val="28"/>
-        </w:rPr>
-        <w:t>Схема генерации ключей алгоритмом</w:t>
-      </w:r>
-      <w:r>
-        <w:rPr>
-          <w:szCs w:val="28"/>
-        </w:rPr>
-        <w:t xml:space="preserve"> </w:t>
-      </w:r>
-      <w:r>
-        <w:rPr>
-          <w:szCs w:val="28"/>
-          <w:lang w:val="en-US"/>
-        </w:rPr>
-        <w:t>DH</w:t>
-      </w:r>
-      <w:r>
-        <w:rPr>
-          <w:szCs w:val="28"/>
-        </w:rPr>
-        <w:t xml:space="preserve"> </w:t>
-      </w:r>
-      <w:r>
-        <w:rPr>
-          <w:szCs w:val="28"/>
-        </w:rPr>
-        <w:t>представлена на рисунке 2.</w:t>
-      </w:r>
-    </w:p>
-    <w:p>
-      <w:pPr>
-        <w:pStyle w:val="af7"/>
-        <w:ind w:left="720"/>
-        <w:rPr>
-          <w:szCs w:val="28"/>
-        </w:rPr>
-      </w:pPr>
-    </w:p>
-    <w:p>
-      <w:pPr>
         <w:spacing w:line="240" w:lineRule="auto"/>
         <w:rPr>
           <w:szCs w:val="28"/>
@@ -6397,8 +6121,8 @@
         </w:rPr>
         <w:lastRenderedPageBreak/>
         <w:drawing>
-          <wp:inline distT="0" distB="0" distL="0" distR="0" wp14:anchorId="3DA147E2" wp14:editId="15436F4B">
-            <wp:extent cx="1128624" cy="5569253"/>
+          <wp:inline distT="0" distB="0" distL="0" distR="0" wp14:anchorId="3DA147E2" wp14:editId="41F1C64A">
+            <wp:extent cx="1091781" cy="7227417"/>
             <wp:effectExtent l="0" t="0" r="0" b="0"/>
             <wp:docPr id="47" name="Рисунок 47"/>
             <wp:cNvGraphicFramePr>
@@ -6412,7 +6136,7 @@
                     <pic:cNvPicPr/>
                   </pic:nvPicPr>
                   <pic:blipFill>
-                    <a:blip r:embed="rId12">
+                    <a:blip r:embed="rId12" cstate="print">
                       <a:extLst>
                         <a:ext uri="{28A0092B-C50C-407E-A947-70E740481C1C}">
                           <a14:useLocalDpi xmlns:a14="http://schemas.microsoft.com/office/drawing/2010/main" val="0"/>
@@ -6426,7 +6150,7 @@
                   <pic:spPr>
                     <a:xfrm>
                       <a:off x="0" y="0"/>
-                      <a:ext cx="1135727" cy="5604305"/>
+                      <a:ext cx="1099775" cy="7280333"/>
                     </a:xfrm>
                     <a:prstGeom prst="rect">
                       <a:avLst/>
@@ -6463,14 +6187,13 @@
         <w:rPr>
           <w:szCs w:val="28"/>
         </w:rPr>
-        <w:t xml:space="preserve"> — Схема алгоритма генерации ключей </w:t>
-      </w:r>
-      <w:r>
-        <w:rPr>
-          <w:szCs w:val="28"/>
-          <w:lang w:val="en-US"/>
-        </w:rPr>
-        <w:t>DH</w:t>
+        <w:t xml:space="preserve"> — Схема </w:t>
+      </w:r>
+      <w:r>
+        <w:rPr>
+          <w:szCs w:val="28"/>
+        </w:rPr>
+        <w:t>протокола «держась за руки»</w:t>
       </w:r>
     </w:p>
     <w:p>
@@ -7792,9 +7515,9 @@
           <w:bCs w:val="0"/>
         </w:rPr>
       </w:pPr>
-      <w:bookmarkStart w:id="14" w:name="_Toc42018938"/>
-      <w:bookmarkStart w:id="15" w:name="_Toc28549700"/>
-      <w:bookmarkStart w:id="16" w:name="_Toc59924706"/>
+      <w:bookmarkStart w:id="15" w:name="_Toc42018938"/>
+      <w:bookmarkStart w:id="16" w:name="_Toc28549700"/>
+      <w:bookmarkStart w:id="17" w:name="_Toc68641915"/>
       <w:r>
         <w:rPr>
           <w:b w:val="0"/>
@@ -7803,8 +7526,8 @@
         <w:lastRenderedPageBreak/>
         <w:t xml:space="preserve">3 </w:t>
       </w:r>
-      <w:bookmarkEnd w:id="14"/>
       <w:bookmarkEnd w:id="15"/>
+      <w:bookmarkEnd w:id="16"/>
       <w:r>
         <w:rPr>
           <w:b w:val="0"/>
@@ -7812,7 +7535,7 @@
         </w:rPr>
         <w:t>Программная реализация</w:t>
       </w:r>
-      <w:bookmarkEnd w:id="16"/>
+      <w:bookmarkEnd w:id="17"/>
       <w:r>
         <w:rPr>
           <w:b w:val="0"/>
@@ -7851,14 +7574,14 @@
         </w:rPr>
         <w:tab/>
       </w:r>
-      <w:bookmarkStart w:id="17" w:name="_Toc59924707"/>
+      <w:bookmarkStart w:id="18" w:name="_Toc68641916"/>
       <w:r>
         <w:rPr>
           <w:szCs w:val="28"/>
         </w:rPr>
         <w:t>З.1 Выбор инструментов разработки</w:t>
       </w:r>
-      <w:bookmarkEnd w:id="17"/>
+      <w:bookmarkEnd w:id="18"/>
     </w:p>
     <w:p>
       <w:pPr>
@@ -8066,7 +7789,21 @@
         <w:rPr>
           <w:szCs w:val="28"/>
         </w:rPr>
-        <w:t xml:space="preserve"> - кроссплатформенный фреймворк для разработки программного обеспечения на языке программирования C++. Включает в себя все основные классы, которые могут потребоваться при разработке прикладного программного обеспечения, начиная от элементов </w:t>
+        <w:t xml:space="preserve"> - кроссплатформенный </w:t>
+      </w:r>
+      <w:proofErr w:type="spellStart"/>
+      <w:r>
+        <w:rPr>
+          <w:szCs w:val="28"/>
+        </w:rPr>
+        <w:t>фреймворк</w:t>
+      </w:r>
+      <w:proofErr w:type="spellEnd"/>
+      <w:r>
+        <w:rPr>
+          <w:szCs w:val="28"/>
+        </w:rPr>
+        <w:t xml:space="preserve"> для разработки программного обеспечения на языке программирования C++. Включает в себя все основные классы, которые могут потребоваться при разработке прикладного программного обеспечения, начиная от элементов </w:t>
       </w:r>
       <w:r>
         <w:rPr>
@@ -8218,21 +7955,7 @@
         <w:rPr>
           <w:szCs w:val="28"/>
         </w:rPr>
-        <w:t xml:space="preserve"> также и на </w:t>
-      </w:r>
-      <w:proofErr w:type="spellStart"/>
-      <w:r>
-        <w:rPr>
-          <w:szCs w:val="28"/>
-        </w:rPr>
-        <w:t>Microsoft</w:t>
-      </w:r>
-      <w:proofErr w:type="spellEnd"/>
-      <w:r>
-        <w:rPr>
-          <w:szCs w:val="28"/>
-        </w:rPr>
-        <w:t xml:space="preserve"> </w:t>
+        <w:t xml:space="preserve"> также и на Microsoft </w:t>
       </w:r>
       <w:proofErr w:type="spellStart"/>
       <w:r>
@@ -8390,7 +8113,21 @@
         <w:rPr>
           <w:szCs w:val="28"/>
         </w:rPr>
-        <w:t xml:space="preserve"> - кроссплатформенный XAML-фреймворк для построения графических интерфейсов пользователя для платформ .NET </w:t>
+        <w:t xml:space="preserve"> - кроссплатформенный XAML-</w:t>
+      </w:r>
+      <w:proofErr w:type="spellStart"/>
+      <w:r>
+        <w:rPr>
+          <w:szCs w:val="28"/>
+        </w:rPr>
+        <w:t>фреймворк</w:t>
+      </w:r>
+      <w:proofErr w:type="spellEnd"/>
+      <w:r>
+        <w:rPr>
+          <w:szCs w:val="28"/>
+        </w:rPr>
+        <w:t xml:space="preserve"> для построения графических интерфейсов пользователя для платформ .NET </w:t>
       </w:r>
       <w:proofErr w:type="spellStart"/>
       <w:r>
@@ -8854,11 +8591,11 @@
       <w:r>
         <w:tab/>
       </w:r>
-      <w:bookmarkStart w:id="18" w:name="_Toc59924708"/>
+      <w:bookmarkStart w:id="19" w:name="_Toc68641917"/>
       <w:r>
         <w:t>3.2 Реализация модулей приложения</w:t>
       </w:r>
-      <w:bookmarkEnd w:id="18"/>
+      <w:bookmarkEnd w:id="19"/>
     </w:p>
     <w:p>
       <w:pPr>
@@ -8876,7 +8613,7 @@
       <w:r>
         <w:tab/>
       </w:r>
-      <w:bookmarkStart w:id="19" w:name="_Toc59924709"/>
+      <w:bookmarkStart w:id="20" w:name="_Toc68641918"/>
       <w:r>
         <w:t xml:space="preserve">3.2.1 Модуль </w:t>
       </w:r>
@@ -8890,7 +8627,7 @@
       <w:r>
         <w:t>данныз</w:t>
       </w:r>
-      <w:bookmarkEnd w:id="19"/>
+      <w:bookmarkEnd w:id="20"/>
       <w:proofErr w:type="spellEnd"/>
     </w:p>
     <w:p>
@@ -10232,24 +9969,304 @@
         <w:t xml:space="preserve"> — Схема модуля графического интерфейса</w:t>
       </w:r>
     </w:p>
+    <w:p/>
+    <w:p/>
     <w:p>
       <w:pPr>
         <w:ind w:firstLine="283"/>
         <w:jc w:val="center"/>
       </w:pPr>
     </w:p>
-    <w:p/>
+    <w:p>
+      <w:pPr>
+        <w:spacing w:line="240" w:lineRule="auto"/>
+      </w:pPr>
+      <w:r>
+        <w:rPr>
+          <w:szCs w:val="28"/>
+        </w:rPr>
+        <w:t>.</w:t>
+      </w:r>
+      <w:r>
+        <w:br w:type="page"/>
+      </w:r>
+    </w:p>
     <w:p>
       <w:pPr>
         <w:ind w:firstLine="283"/>
         <w:jc w:val="center"/>
       </w:pPr>
+      <w:r>
+        <w:lastRenderedPageBreak/>
+        <w:drawing>
+          <wp:inline distT="0" distB="0" distL="0" distR="0" wp14:anchorId="46FC1376" wp14:editId="5C401828">
+            <wp:extent cx="5809181" cy="3403767"/>
+            <wp:effectExtent l="0" t="0" r="0" b="0"/>
+            <wp:docPr id="6" name="Рисунок 6"/>
+            <wp:cNvGraphicFramePr>
+              <a:graphicFrameLocks xmlns:a="http://schemas.openxmlformats.org/drawingml/2006/main" noChangeAspect="1"/>
+            </wp:cNvGraphicFramePr>
+            <a:graphic xmlns:a="http://schemas.openxmlformats.org/drawingml/2006/main">
+              <a:graphicData uri="http://schemas.openxmlformats.org/drawingml/2006/picture">
+                <pic:pic xmlns:pic="http://schemas.openxmlformats.org/drawingml/2006/picture">
+                  <pic:nvPicPr>
+                    <pic:cNvPr id="1" name=""/>
+                    <pic:cNvPicPr/>
+                  </pic:nvPicPr>
+                  <pic:blipFill>
+                    <a:blip r:embed="rId20"/>
+                    <a:stretch>
+                      <a:fillRect/>
+                    </a:stretch>
+                  </pic:blipFill>
+                  <pic:spPr>
+                    <a:xfrm>
+                      <a:off x="0" y="0"/>
+                      <a:ext cx="5813634" cy="3406376"/>
+                    </a:xfrm>
+                    <a:prstGeom prst="rect">
+                      <a:avLst/>
+                    </a:prstGeom>
+                  </pic:spPr>
+                </pic:pic>
+              </a:graphicData>
+            </a:graphic>
+          </wp:inline>
+        </w:drawing>
+      </w:r>
     </w:p>
     <w:p>
       <w:pPr>
         <w:ind w:firstLine="283"/>
         <w:jc w:val="center"/>
       </w:pPr>
+      <w:r>
+        <w:t>Рисунок 11 – Экранная форма основного окна программы</w:t>
+      </w:r>
+    </w:p>
+    <w:p>
+      <w:pPr>
+        <w:ind w:firstLine="283"/>
+        <w:jc w:val="center"/>
+      </w:pPr>
+    </w:p>
+    <w:p>
+      <w:pPr>
+        <w:ind w:firstLine="283"/>
+        <w:jc w:val="center"/>
+      </w:pPr>
+      <w:r>
+        <w:drawing>
+          <wp:inline distT="0" distB="0" distL="0" distR="0" wp14:anchorId="6AC60A51" wp14:editId="67CC65BA">
+            <wp:extent cx="4988002" cy="3154006"/>
+            <wp:effectExtent l="0" t="0" r="0" b="0"/>
+            <wp:docPr id="10" name="Рисунок 10" descr="Изображение выглядит как текст&#10;&#10;Автоматически созданное описание"/>
+            <wp:cNvGraphicFramePr>
+              <a:graphicFrameLocks xmlns:a="http://schemas.openxmlformats.org/drawingml/2006/main" noChangeAspect="1"/>
+            </wp:cNvGraphicFramePr>
+            <a:graphic xmlns:a="http://schemas.openxmlformats.org/drawingml/2006/main">
+              <a:graphicData uri="http://schemas.openxmlformats.org/drawingml/2006/picture">
+                <pic:pic xmlns:pic="http://schemas.openxmlformats.org/drawingml/2006/picture">
+                  <pic:nvPicPr>
+                    <pic:cNvPr id="1" name=""/>
+                    <pic:cNvPicPr/>
+                  </pic:nvPicPr>
+                  <pic:blipFill>
+                    <a:blip r:embed="rId21"/>
+                    <a:stretch>
+                      <a:fillRect/>
+                    </a:stretch>
+                  </pic:blipFill>
+                  <pic:spPr>
+                    <a:xfrm>
+                      <a:off x="0" y="0"/>
+                      <a:ext cx="4991245" cy="3156056"/>
+                    </a:xfrm>
+                    <a:prstGeom prst="rect">
+                      <a:avLst/>
+                    </a:prstGeom>
+                  </pic:spPr>
+                </pic:pic>
+              </a:graphicData>
+            </a:graphic>
+          </wp:inline>
+        </w:drawing>
+      </w:r>
+    </w:p>
+    <w:p>
+      <w:pPr>
+        <w:ind w:firstLine="283"/>
+        <w:jc w:val="center"/>
+      </w:pPr>
+      <w:r>
+        <w:t>Рисунок 12 – Экранная форма окна с указанием значений, необходимых для генерации ключей</w:t>
+      </w:r>
+    </w:p>
+    <w:p>
+      <w:pPr>
+        <w:ind w:firstLine="283"/>
+        <w:jc w:val="center"/>
+      </w:pPr>
+    </w:p>
+    <w:p>
+      <w:pPr>
+        <w:ind w:firstLine="283"/>
+        <w:jc w:val="center"/>
+      </w:pPr>
+    </w:p>
+    <w:p>
+      <w:pPr>
+        <w:ind w:firstLine="283"/>
+        <w:jc w:val="center"/>
+      </w:pPr>
+    </w:p>
+    <w:p>
+      <w:pPr>
+        <w:ind w:firstLine="283"/>
+        <w:jc w:val="center"/>
+      </w:pPr>
+    </w:p>
+    <w:p>
+      <w:pPr>
+        <w:ind w:firstLine="283"/>
+        <w:jc w:val="center"/>
+      </w:pPr>
+    </w:p>
+    <w:p>
+      <w:pPr>
+        <w:ind w:firstLine="283"/>
+        <w:jc w:val="center"/>
+      </w:pPr>
+      <w:r>
+        <w:lastRenderedPageBreak/>
+        <w:drawing>
+          <wp:inline distT="0" distB="0" distL="0" distR="0" wp14:anchorId="7D1BD85A" wp14:editId="1586F819">
+            <wp:extent cx="6299835" cy="3728720"/>
+            <wp:effectExtent l="0" t="0" r="0" b="0"/>
+            <wp:docPr id="51" name="Рисунок 51"/>
+            <wp:cNvGraphicFramePr>
+              <a:graphicFrameLocks xmlns:a="http://schemas.openxmlformats.org/drawingml/2006/main" noChangeAspect="1"/>
+            </wp:cNvGraphicFramePr>
+            <a:graphic xmlns:a="http://schemas.openxmlformats.org/drawingml/2006/main">
+              <a:graphicData uri="http://schemas.openxmlformats.org/drawingml/2006/picture">
+                <pic:pic xmlns:pic="http://schemas.openxmlformats.org/drawingml/2006/picture">
+                  <pic:nvPicPr>
+                    <pic:cNvPr id="1" name=""/>
+                    <pic:cNvPicPr/>
+                  </pic:nvPicPr>
+                  <pic:blipFill>
+                    <a:blip r:embed="rId22"/>
+                    <a:stretch>
+                      <a:fillRect/>
+                    </a:stretch>
+                  </pic:blipFill>
+                  <pic:spPr>
+                    <a:xfrm>
+                      <a:off x="0" y="0"/>
+                      <a:ext cx="6299835" cy="3728720"/>
+                    </a:xfrm>
+                    <a:prstGeom prst="rect">
+                      <a:avLst/>
+                    </a:prstGeom>
+                  </pic:spPr>
+                </pic:pic>
+              </a:graphicData>
+            </a:graphic>
+          </wp:inline>
+        </w:drawing>
+      </w:r>
+    </w:p>
+    <w:p>
+      <w:pPr>
+        <w:ind w:firstLine="283"/>
+        <w:jc w:val="center"/>
+      </w:pPr>
+      <w:r>
+        <w:t>Рисунок 13 – Экранная форма проверки введенного текста с правильным ответом</w:t>
+      </w:r>
+    </w:p>
+    <w:p>
+      <w:pPr>
+        <w:ind w:firstLine="283"/>
+        <w:jc w:val="center"/>
+      </w:pPr>
+      <w:r>
+        <w:drawing>
+          <wp:inline distT="0" distB="0" distL="0" distR="0" wp14:anchorId="281E019D" wp14:editId="237547BC">
+            <wp:extent cx="5753425" cy="3336302"/>
+            <wp:effectExtent l="0" t="0" r="0" b="0"/>
+            <wp:docPr id="52" name="Рисунок 52"/>
+            <wp:cNvGraphicFramePr>
+              <a:graphicFrameLocks xmlns:a="http://schemas.openxmlformats.org/drawingml/2006/main" noChangeAspect="1"/>
+            </wp:cNvGraphicFramePr>
+            <a:graphic xmlns:a="http://schemas.openxmlformats.org/drawingml/2006/main">
+              <a:graphicData uri="http://schemas.openxmlformats.org/drawingml/2006/picture">
+                <pic:pic xmlns:pic="http://schemas.openxmlformats.org/drawingml/2006/picture">
+                  <pic:nvPicPr>
+                    <pic:cNvPr id="1" name=""/>
+                    <pic:cNvPicPr/>
+                  </pic:nvPicPr>
+                  <pic:blipFill>
+                    <a:blip r:embed="rId23"/>
+                    <a:stretch>
+                      <a:fillRect/>
+                    </a:stretch>
+                  </pic:blipFill>
+                  <pic:spPr>
+                    <a:xfrm>
+                      <a:off x="0" y="0"/>
+                      <a:ext cx="5755653" cy="3337594"/>
+                    </a:xfrm>
+                    <a:prstGeom prst="rect">
+                      <a:avLst/>
+                    </a:prstGeom>
+                  </pic:spPr>
+                </pic:pic>
+              </a:graphicData>
+            </a:graphic>
+          </wp:inline>
+        </w:drawing>
+      </w:r>
+    </w:p>
+    <w:p>
+      <w:pPr>
+        <w:ind w:firstLine="283"/>
+        <w:jc w:val="center"/>
+      </w:pPr>
+      <w:r>
+        <w:t>Рисунок 14 –</w:t>
+      </w:r>
+      <w:r>
+        <w:t>Э</w:t>
+      </w:r>
+      <w:r>
+        <w:t>кранная форма результата выполнения всех шагов</w:t>
+      </w:r>
+    </w:p>
+    <w:p>
+      <w:pPr>
+        <w:ind w:firstLine="283"/>
+        <w:jc w:val="center"/>
+      </w:pPr>
+    </w:p>
+    <w:p>
+      <w:pPr>
+        <w:pStyle w:val="1"/>
+        <w:jc w:val="center"/>
+      </w:pPr>
+      <w:bookmarkStart w:id="21" w:name="_Toc68641919"/>
+      <w:r>
+        <w:rPr>
+          <w:b w:val="0"/>
+          <w:bCs w:val="0"/>
+        </w:rPr>
+        <w:lastRenderedPageBreak/>
+        <w:t>Заключени</w:t>
+      </w:r>
+      <w:r>
+        <w:t>е</w:t>
+      </w:r>
+      <w:bookmarkEnd w:id="21"/>
     </w:p>
     <w:p>
       <w:pPr>
@@ -10260,8 +10277,99 @@
         <w:rPr>
           <w:szCs w:val="28"/>
         </w:rPr>
-        <w:t>.</w:t>
-      </w:r>
+        <w:t xml:space="preserve">В ходе выполнения курсового проекта было </w:t>
+      </w:r>
+      <w:r>
+        <w:rPr>
+          <w:szCs w:val="28"/>
+        </w:rPr>
+        <w:t>рассмотрены основные алгоритмы сим</w:t>
+      </w:r>
+      <w:r>
+        <w:rPr>
+          <w:szCs w:val="28"/>
+        </w:rPr>
+        <w:t>м</w:t>
+      </w:r>
+      <w:r>
+        <w:rPr>
+          <w:szCs w:val="28"/>
+        </w:rPr>
+        <w:t>етричного шифрования данных, алгоритмы генерации закрытого ключ</w:t>
+      </w:r>
+      <w:r>
+        <w:rPr>
+          <w:szCs w:val="28"/>
+        </w:rPr>
+        <w:t>а, протоколы обмена ключами и передачи сообщений</w:t>
+      </w:r>
+      <w:r>
+        <w:rPr>
+          <w:szCs w:val="28"/>
+        </w:rPr>
+        <w:t xml:space="preserve">. Были рассмотрены плюсы и минусы относительно алгоритмов </w:t>
+      </w:r>
+      <w:r>
+        <w:rPr>
+          <w:szCs w:val="28"/>
+        </w:rPr>
+        <w:t>а</w:t>
+      </w:r>
+      <w:r>
+        <w:rPr>
+          <w:szCs w:val="28"/>
+        </w:rPr>
+        <w:t>симметричного шифрования.</w:t>
+      </w:r>
+    </w:p>
+    <w:p>
+      <w:pPr>
+        <w:jc w:val="both"/>
+        <w:rPr>
+          <w:szCs w:val="28"/>
+        </w:rPr>
+      </w:pPr>
+      <w:r>
+        <w:rPr>
+          <w:szCs w:val="28"/>
+        </w:rPr>
+        <w:t xml:space="preserve">В качестве направления дальнейшего развития можно </w:t>
+      </w:r>
+      <w:r>
+        <w:rPr>
+          <w:szCs w:val="28"/>
+        </w:rPr>
+        <w:t>указать добавление новых алгоритмов шифрования данных, добавление новых протоколов передачи данных.</w:t>
+      </w:r>
+    </w:p>
+    <w:p>
+      <w:pPr>
+        <w:spacing w:line="240" w:lineRule="auto"/>
+        <w:rPr>
+          <w:szCs w:val="28"/>
+        </w:rPr>
+      </w:pPr>
+    </w:p>
+    <w:p>
+      <w:pPr>
+        <w:spacing w:line="240" w:lineRule="auto"/>
+        <w:rPr>
+          <w:szCs w:val="28"/>
+        </w:rPr>
+      </w:pPr>
+    </w:p>
+    <w:p>
+      <w:pPr>
+        <w:spacing w:line="240" w:lineRule="auto"/>
+        <w:rPr>
+          <w:szCs w:val="28"/>
+        </w:rPr>
+      </w:pPr>
+    </w:p>
+    <w:p>
+      <w:pPr>
+        <w:spacing w:line="240" w:lineRule="auto"/>
+      </w:pPr>
       <w:r>
         <w:br w:type="page"/>
       </w:r>
@@ -10271,101 +10379,12 @@
         <w:pStyle w:val="1"/>
         <w:jc w:val="center"/>
       </w:pPr>
-      <w:bookmarkStart w:id="20" w:name="_Toc59924710"/>
-      <w:r>
-        <w:rPr>
-          <w:b w:val="0"/>
-          <w:bCs w:val="0"/>
-        </w:rPr>
-        <w:lastRenderedPageBreak/>
-        <w:t>Заключени</w:t>
-      </w:r>
-      <w:r>
-        <w:t>е</w:t>
-      </w:r>
-      <w:bookmarkEnd w:id="20"/>
-    </w:p>
-    <w:p>
-      <w:pPr>
-        <w:ind w:firstLine="283"/>
-        <w:jc w:val="both"/>
-      </w:pPr>
-      <w:r>
-        <w:rPr>
-          <w:szCs w:val="28"/>
-        </w:rPr>
-        <w:t xml:space="preserve">В ходе выполнения курсового проекта было </w:t>
-      </w:r>
-      <w:r>
-        <w:rPr>
-          <w:szCs w:val="28"/>
-        </w:rPr>
-        <w:t>рассмотрены основные алгоритмы ассиметричного шифрования данных, алгоритмы генерации открытого и закрытого ключей. Были рассмотрены плюсы и минусы относительно алгоритмов симметричного шифрования.</w:t>
-      </w:r>
-    </w:p>
-    <w:p>
-      <w:pPr>
-        <w:jc w:val="both"/>
-        <w:rPr>
-          <w:szCs w:val="28"/>
-        </w:rPr>
-      </w:pPr>
-      <w:r>
-        <w:rPr>
-          <w:szCs w:val="28"/>
-        </w:rPr>
-        <w:t xml:space="preserve">В качестве направления дальнейшего развития можно выбрать разработку </w:t>
-      </w:r>
-      <w:r>
-        <w:rPr>
-          <w:szCs w:val="28"/>
-        </w:rPr>
-        <w:t>алгоритмов симметричного шифрования, а также возможность создания ситуаций перехвата сообщений третьей стороной с последующем изменением.</w:t>
-      </w:r>
-    </w:p>
-    <w:p>
-      <w:pPr>
-        <w:spacing w:line="240" w:lineRule="auto"/>
-        <w:rPr>
-          <w:szCs w:val="28"/>
-        </w:rPr>
-      </w:pPr>
-    </w:p>
-    <w:p>
-      <w:pPr>
-        <w:spacing w:line="240" w:lineRule="auto"/>
-        <w:rPr>
-          <w:szCs w:val="28"/>
-        </w:rPr>
-      </w:pPr>
-    </w:p>
-    <w:p>
-      <w:pPr>
-        <w:spacing w:line="240" w:lineRule="auto"/>
-        <w:rPr>
-          <w:szCs w:val="28"/>
-        </w:rPr>
-      </w:pPr>
-    </w:p>
-    <w:p>
-      <w:pPr>
-        <w:spacing w:line="240" w:lineRule="auto"/>
-      </w:pPr>
-      <w:r>
-        <w:br w:type="page"/>
-      </w:r>
-    </w:p>
-    <w:p>
-      <w:pPr>
-        <w:pStyle w:val="1"/>
-        <w:jc w:val="center"/>
-      </w:pPr>
-      <w:bookmarkStart w:id="21" w:name="_Toc59924711"/>
+      <w:bookmarkStart w:id="22" w:name="_Toc68641920"/>
       <w:r>
         <w:lastRenderedPageBreak/>
         <w:t>Приложение А</w:t>
       </w:r>
-      <w:bookmarkEnd w:id="21"/>
+      <w:bookmarkEnd w:id="22"/>
     </w:p>
     <w:p>
       <w:pPr>
@@ -10476,7 +10495,7 @@
                     </pic:cNvPicPr>
                   </pic:nvPicPr>
                   <pic:blipFill>
-                    <a:blip r:embed="rId20" cstate="print">
+                    <a:blip r:embed="rId24" cstate="print">
                       <a:extLst>
                         <a:ext uri="{28A0092B-C50C-407E-A947-70E740481C1C}">
                           <a14:useLocalDpi xmlns:a14="http://schemas.microsoft.com/office/drawing/2010/main" val="0"/>
@@ -10514,12 +10533,12 @@
         <w:pStyle w:val="2"/>
         <w:jc w:val="center"/>
       </w:pPr>
-      <w:bookmarkStart w:id="22" w:name="_Toc59924712"/>
+      <w:bookmarkStart w:id="23" w:name="_Toc68641921"/>
       <w:r>
         <w:lastRenderedPageBreak/>
         <w:t>Приложение Б</w:t>
       </w:r>
-      <w:bookmarkEnd w:id="22"/>
+      <w:bookmarkEnd w:id="23"/>
     </w:p>
     <w:p>
       <w:pPr>
@@ -10561,7 +10580,7 @@
                     <pic:cNvPicPr/>
                   </pic:nvPicPr>
                   <pic:blipFill>
-                    <a:blip r:embed="rId21">
+                    <a:blip r:embed="rId25">
                       <a:extLst>
                         <a:ext uri="{28A0092B-C50C-407E-A947-70E740481C1C}">
                           <a14:useLocalDpi xmlns:a14="http://schemas.microsoft.com/office/drawing/2010/main" val="0"/>
@@ -10601,10 +10620,10 @@
         <w:pStyle w:val="2"/>
         <w:jc w:val="center"/>
       </w:pPr>
-      <w:bookmarkStart w:id="23" w:name="_Toc28549706"/>
-      <w:bookmarkStart w:id="24" w:name="_Toc42018944"/>
-      <w:bookmarkStart w:id="25" w:name="_Toc501641276"/>
-      <w:bookmarkStart w:id="26" w:name="_Toc59924713"/>
+      <w:bookmarkStart w:id="24" w:name="_Toc28549706"/>
+      <w:bookmarkStart w:id="25" w:name="_Toc42018944"/>
+      <w:bookmarkStart w:id="26" w:name="_Toc501641276"/>
+      <w:bookmarkStart w:id="27" w:name="_Toc68641922"/>
       <w:r>
         <w:rPr>
           <w:szCs w:val="28"/>
@@ -10620,9 +10639,9 @@
         </w:rPr>
         <w:t xml:space="preserve"> </w:t>
       </w:r>
-      <w:bookmarkEnd w:id="23"/>
       <w:bookmarkEnd w:id="24"/>
       <w:bookmarkEnd w:id="25"/>
+      <w:bookmarkEnd w:id="26"/>
       <w:r>
         <w:rPr>
           <w:szCs w:val="28"/>
@@ -10630,7 +10649,7 @@
         </w:rPr>
         <w:t>В</w:t>
       </w:r>
-      <w:bookmarkEnd w:id="26"/>
+      <w:bookmarkEnd w:id="27"/>
       <w:r>
         <w:rPr>
           <w:szCs w:val="28"/>
@@ -10690,7 +10709,7 @@
           <w:szCs w:val="28"/>
         </w:rPr>
       </w:pPr>
-      <w:hyperlink r:id="rId22" w:history="1">
+      <w:hyperlink r:id="rId26" w:history="1">
         <w:r>
           <w:rPr>
             <w:rStyle w:val="aff2"/>
@@ -10813,12 +10832,12 @@
         <w:pStyle w:val="2"/>
         <w:jc w:val="center"/>
       </w:pPr>
-      <w:bookmarkStart w:id="27" w:name="_Toc59924714"/>
+      <w:bookmarkStart w:id="28" w:name="_Toc68641923"/>
       <w:r>
         <w:lastRenderedPageBreak/>
         <w:t>Приложение Г</w:t>
       </w:r>
-      <w:bookmarkEnd w:id="27"/>
+      <w:bookmarkEnd w:id="28"/>
     </w:p>
     <w:p>
       <w:pPr>
@@ -10834,7 +10853,7 @@
         <w:ind w:firstLine="709"/>
         <w:jc w:val="center"/>
       </w:pPr>
-      <w:bookmarkStart w:id="28" w:name="_Toc471684297"/>
+      <w:bookmarkStart w:id="29" w:name="_Toc471684297"/>
       <w:r>
         <w:rPr>
           <w:rFonts w:eastAsia="SimSun"/>
@@ -10842,7 +10861,7 @@
         </w:rPr>
         <w:t>Библиографический список</w:t>
       </w:r>
-      <w:bookmarkEnd w:id="28"/>
+      <w:bookmarkEnd w:id="29"/>
     </w:p>
     <w:p>
       <w:pPr>
@@ -10968,8 +10987,8 @@
       </w:r>
     </w:p>
     <w:sectPr>
-      <w:headerReference w:type="default" r:id="rId23"/>
-      <w:footerReference w:type="default" r:id="rId24"/>
+      <w:headerReference w:type="default" r:id="rId27"/>
+      <w:footerReference w:type="default" r:id="rId28"/>
       <w:pgSz w:w="11906" w:h="16838"/>
       <w:pgMar w:top="851" w:right="567" w:bottom="1134" w:left="1418" w:header="284" w:footer="284" w:gutter="0"/>
       <w:cols w:space="720"/>
@@ -10981,7 +11000,7 @@
 </file>
 
 <file path=word/endnotes.xml><?xml version="1.0" encoding="utf-8"?>
-<w:endnotes xmlns:wpc="http://schemas.microsoft.com/office/word/2010/wordprocessingCanvas" xmlns:cx="http://schemas.microsoft.com/office/drawing/2014/chartex" xmlns:cx1="http://schemas.microsoft.com/office/drawing/2015/9/8/chartex" xmlns:cx2="http://schemas.microsoft.com/office/drawing/2015/10/21/chartex" xmlns:cx3="http://schemas.microsoft.com/office/drawing/2016/5/9/chartex" xmlns:cx4="http://schemas.microsoft.com/office/drawing/2016/5/10/chartex" xmlns:cx5="http://schemas.microsoft.com/office/drawing/2016/5/11/chartex" xmlns:cx6="http://schemas.microsoft.com/office/drawing/2016/5/12/chartex" xmlns:cx7="http://schemas.microsoft.com/office/drawing/2016/5/13/chartex" xmlns:cx8="http://schemas.microsoft.com/office/drawing/2016/5/14/chartex" xmlns:mc="http://schemas.openxmlformats.org/markup-compatibility/2006" xmlns:aink="http://schemas.microsoft.com/office/drawing/2016/ink" xmlns:am3d="http://schemas.microsoft.com/office/drawing/2017/model3d" xmlns:o="urn:schemas-microsoft-com:office:office" xmlns:r="http://schemas.openxmlformats.org/officeDocument/2006/relationships" xmlns:m="http://schemas.openxmlformats.org/officeDocument/2006/math" xmlns:v="urn:schemas-microsoft-com:vml" xmlns:wp14="http://schemas.microsoft.com/office/word/2010/wordprocessingDrawing" xmlns:wp="http://schemas.openxmlformats.org/drawingml/2006/wordprocessingDrawing" xmlns:w10="urn:schemas-microsoft-com:office:word" xmlns:w="http://schemas.openxmlformats.org/wordprocessingml/2006/main" xmlns:w14="http://schemas.microsoft.com/office/word/2010/wordml" xmlns:w15="http://schemas.microsoft.com/office/word/2012/wordml" xmlns:w16cex="http://schemas.microsoft.com/office/word/2018/wordml/cex" xmlns:w16cid="http://schemas.microsoft.com/office/word/2016/wordml/cid" xmlns:w16="http://schemas.microsoft.com/office/word/2018/wordml" xmlns:w16se="http://schemas.microsoft.com/office/word/2015/wordml/symex" xmlns:wpg="http://schemas.microsoft.com/office/word/2010/wordprocessingGroup" xmlns:wpi="http://schemas.microsoft.com/office/word/2010/wordprocessingInk" xmlns:wne="http://schemas.microsoft.com/office/word/2006/wordml" xmlns:wps="http://schemas.microsoft.com/office/word/2010/wordprocessingShape" mc:Ignorable="w14 w15 w16se w16cid w16 w16cex wp14">
+<w:endnotes xmlns:wpc="http://schemas.microsoft.com/office/word/2010/wordprocessingCanvas" xmlns:cx="http://schemas.microsoft.com/office/drawing/2014/chartex" xmlns:cx1="http://schemas.microsoft.com/office/drawing/2015/9/8/chartex" xmlns:cx2="http://schemas.microsoft.com/office/drawing/2015/10/21/chartex" xmlns:cx3="http://schemas.microsoft.com/office/drawing/2016/5/9/chartex" xmlns:cx4="http://schemas.microsoft.com/office/drawing/2016/5/10/chartex" xmlns:cx5="http://schemas.microsoft.com/office/drawing/2016/5/11/chartex" xmlns:cx6="http://schemas.microsoft.com/office/drawing/2016/5/12/chartex" xmlns:cx7="http://schemas.microsoft.com/office/drawing/2016/5/13/chartex" xmlns:cx8="http://schemas.microsoft.com/office/drawing/2016/5/14/chartex" xmlns:mc="http://schemas.openxmlformats.org/markup-compatibility/2006" xmlns:aink="http://schemas.microsoft.com/office/drawing/2016/ink" xmlns:am3d="http://schemas.microsoft.com/office/drawing/2017/model3d" xmlns:o="urn:schemas-microsoft-com:office:office" xmlns:r="http://schemas.openxmlformats.org/officeDocument/2006/relationships" xmlns:m="http://schemas.openxmlformats.org/officeDocument/2006/math" xmlns:v="urn:schemas-microsoft-com:vml" xmlns:wp14="http://schemas.microsoft.com/office/word/2010/wordprocessingDrawing" xmlns:wp="http://schemas.openxmlformats.org/drawingml/2006/wordprocessingDrawing" xmlns:w10="urn:schemas-microsoft-com:office:word" xmlns:w="http://schemas.openxmlformats.org/wordprocessingml/2006/main" xmlns:w14="http://schemas.microsoft.com/office/word/2010/wordml" xmlns:w15="http://schemas.microsoft.com/office/word/2012/wordml" xmlns:w16cid="http://schemas.microsoft.com/office/word/2016/wordml/cid" xmlns:w16se="http://schemas.microsoft.com/office/word/2015/wordml/symex" xmlns:wpg="http://schemas.microsoft.com/office/word/2010/wordprocessingGroup" xmlns:wpi="http://schemas.microsoft.com/office/word/2010/wordprocessingInk" xmlns:wne="http://schemas.microsoft.com/office/word/2006/wordml" xmlns:wps="http://schemas.microsoft.com/office/word/2010/wordprocessingShape" mc:Ignorable="w14 w15 w16se w16cid wp14">
   <w:endnote w:type="separator" w:id="-1">
     <w:p>
       <w:pPr>
@@ -11006,7 +11025,7 @@
 </file>
 
 <file path=word/footer1.xml><?xml version="1.0" encoding="utf-8"?>
-<w:ftr xmlns:wpc="http://schemas.microsoft.com/office/word/2010/wordprocessingCanvas" xmlns:cx="http://schemas.microsoft.com/office/drawing/2014/chartex" xmlns:cx1="http://schemas.microsoft.com/office/drawing/2015/9/8/chartex" xmlns:cx2="http://schemas.microsoft.com/office/drawing/2015/10/21/chartex" xmlns:cx3="http://schemas.microsoft.com/office/drawing/2016/5/9/chartex" xmlns:cx4="http://schemas.microsoft.com/office/drawing/2016/5/10/chartex" xmlns:cx5="http://schemas.microsoft.com/office/drawing/2016/5/11/chartex" xmlns:cx6="http://schemas.microsoft.com/office/drawing/2016/5/12/chartex" xmlns:cx7="http://schemas.microsoft.com/office/drawing/2016/5/13/chartex" xmlns:cx8="http://schemas.microsoft.com/office/drawing/2016/5/14/chartex" xmlns:mc="http://schemas.openxmlformats.org/markup-compatibility/2006" xmlns:aink="http://schemas.microsoft.com/office/drawing/2016/ink" xmlns:am3d="http://schemas.microsoft.com/office/drawing/2017/model3d" xmlns:o="urn:schemas-microsoft-com:office:office" xmlns:r="http://schemas.openxmlformats.org/officeDocument/2006/relationships" xmlns:m="http://schemas.openxmlformats.org/officeDocument/2006/math" xmlns:v="urn:schemas-microsoft-com:vml" xmlns:wp14="http://schemas.microsoft.com/office/word/2010/wordprocessingDrawing" xmlns:wp="http://schemas.openxmlformats.org/drawingml/2006/wordprocessingDrawing" xmlns:w10="urn:schemas-microsoft-com:office:word" xmlns:w="http://schemas.openxmlformats.org/wordprocessingml/2006/main" xmlns:w14="http://schemas.microsoft.com/office/word/2010/wordml" xmlns:w15="http://schemas.microsoft.com/office/word/2012/wordml" xmlns:w16cex="http://schemas.microsoft.com/office/word/2018/wordml/cex" xmlns:w16cid="http://schemas.microsoft.com/office/word/2016/wordml/cid" xmlns:w16="http://schemas.microsoft.com/office/word/2018/wordml" xmlns:w16se="http://schemas.microsoft.com/office/word/2015/wordml/symex" xmlns:wpg="http://schemas.microsoft.com/office/word/2010/wordprocessingGroup" xmlns:wpi="http://schemas.microsoft.com/office/word/2010/wordprocessingInk" xmlns:wne="http://schemas.microsoft.com/office/word/2006/wordml" xmlns:wps="http://schemas.microsoft.com/office/word/2010/wordprocessingShape" mc:Ignorable="w14 w15 w16se w16cid w16 w16cex wp14">
+<w:ftr xmlns:wpc="http://schemas.microsoft.com/office/word/2010/wordprocessingCanvas" xmlns:cx="http://schemas.microsoft.com/office/drawing/2014/chartex" xmlns:cx1="http://schemas.microsoft.com/office/drawing/2015/9/8/chartex" xmlns:cx2="http://schemas.microsoft.com/office/drawing/2015/10/21/chartex" xmlns:cx3="http://schemas.microsoft.com/office/drawing/2016/5/9/chartex" xmlns:cx4="http://schemas.microsoft.com/office/drawing/2016/5/10/chartex" xmlns:cx5="http://schemas.microsoft.com/office/drawing/2016/5/11/chartex" xmlns:cx6="http://schemas.microsoft.com/office/drawing/2016/5/12/chartex" xmlns:cx7="http://schemas.microsoft.com/office/drawing/2016/5/13/chartex" xmlns:cx8="http://schemas.microsoft.com/office/drawing/2016/5/14/chartex" xmlns:mc="http://schemas.openxmlformats.org/markup-compatibility/2006" xmlns:aink="http://schemas.microsoft.com/office/drawing/2016/ink" xmlns:am3d="http://schemas.microsoft.com/office/drawing/2017/model3d" xmlns:o="urn:schemas-microsoft-com:office:office" xmlns:r="http://schemas.openxmlformats.org/officeDocument/2006/relationships" xmlns:m="http://schemas.openxmlformats.org/officeDocument/2006/math" xmlns:v="urn:schemas-microsoft-com:vml" xmlns:wp14="http://schemas.microsoft.com/office/word/2010/wordprocessingDrawing" xmlns:wp="http://schemas.openxmlformats.org/drawingml/2006/wordprocessingDrawing" xmlns:w10="urn:schemas-microsoft-com:office:word" xmlns:w="http://schemas.openxmlformats.org/wordprocessingml/2006/main" xmlns:w14="http://schemas.microsoft.com/office/word/2010/wordml" xmlns:w15="http://schemas.microsoft.com/office/word/2012/wordml" xmlns:w16cid="http://schemas.microsoft.com/office/word/2016/wordml/cid" xmlns:w16se="http://schemas.microsoft.com/office/word/2015/wordml/symex" xmlns:wpg="http://schemas.microsoft.com/office/word/2010/wordprocessingGroup" xmlns:wpi="http://schemas.microsoft.com/office/word/2010/wordprocessingInk" xmlns:wne="http://schemas.microsoft.com/office/word/2006/wordml" xmlns:wps="http://schemas.microsoft.com/office/word/2010/wordprocessingShape" mc:Ignorable="w14 w15 w16se w16cid wp14">
   <w:p>
     <w:pPr>
       <w:pStyle w:val="af5"/>
@@ -11016,7 +11035,7 @@
 </file>
 
 <file path=word/footer2.xml><?xml version="1.0" encoding="utf-8"?>
-<w:ftr xmlns:wpc="http://schemas.microsoft.com/office/word/2010/wordprocessingCanvas" xmlns:cx="http://schemas.microsoft.com/office/drawing/2014/chartex" xmlns:cx1="http://schemas.microsoft.com/office/drawing/2015/9/8/chartex" xmlns:cx2="http://schemas.microsoft.com/office/drawing/2015/10/21/chartex" xmlns:cx3="http://schemas.microsoft.com/office/drawing/2016/5/9/chartex" xmlns:cx4="http://schemas.microsoft.com/office/drawing/2016/5/10/chartex" xmlns:cx5="http://schemas.microsoft.com/office/drawing/2016/5/11/chartex" xmlns:cx6="http://schemas.microsoft.com/office/drawing/2016/5/12/chartex" xmlns:cx7="http://schemas.microsoft.com/office/drawing/2016/5/13/chartex" xmlns:cx8="http://schemas.microsoft.com/office/drawing/2016/5/14/chartex" xmlns:mc="http://schemas.openxmlformats.org/markup-compatibility/2006" xmlns:aink="http://schemas.microsoft.com/office/drawing/2016/ink" xmlns:am3d="http://schemas.microsoft.com/office/drawing/2017/model3d" xmlns:o="urn:schemas-microsoft-com:office:office" xmlns:r="http://schemas.openxmlformats.org/officeDocument/2006/relationships" xmlns:m="http://schemas.openxmlformats.org/officeDocument/2006/math" xmlns:v="urn:schemas-microsoft-com:vml" xmlns:wp14="http://schemas.microsoft.com/office/word/2010/wordprocessingDrawing" xmlns:wp="http://schemas.openxmlformats.org/drawingml/2006/wordprocessingDrawing" xmlns:w10="urn:schemas-microsoft-com:office:word" xmlns:w="http://schemas.openxmlformats.org/wordprocessingml/2006/main" xmlns:w14="http://schemas.microsoft.com/office/word/2010/wordml" xmlns:w15="http://schemas.microsoft.com/office/word/2012/wordml" xmlns:w16cex="http://schemas.microsoft.com/office/word/2018/wordml/cex" xmlns:w16cid="http://schemas.microsoft.com/office/word/2016/wordml/cid" xmlns:w16="http://schemas.microsoft.com/office/word/2018/wordml" xmlns:w16se="http://schemas.microsoft.com/office/word/2015/wordml/symex" xmlns:wpg="http://schemas.microsoft.com/office/word/2010/wordprocessingGroup" xmlns:wpi="http://schemas.microsoft.com/office/word/2010/wordprocessingInk" xmlns:wne="http://schemas.microsoft.com/office/word/2006/wordml" xmlns:wps="http://schemas.microsoft.com/office/word/2010/wordprocessingShape" mc:Ignorable="w14 w15 w16se w16cid w16 w16cex wp14">
+<w:ftr xmlns:wpc="http://schemas.microsoft.com/office/word/2010/wordprocessingCanvas" xmlns:cx="http://schemas.microsoft.com/office/drawing/2014/chartex" xmlns:cx1="http://schemas.microsoft.com/office/drawing/2015/9/8/chartex" xmlns:cx2="http://schemas.microsoft.com/office/drawing/2015/10/21/chartex" xmlns:cx3="http://schemas.microsoft.com/office/drawing/2016/5/9/chartex" xmlns:cx4="http://schemas.microsoft.com/office/drawing/2016/5/10/chartex" xmlns:cx5="http://schemas.microsoft.com/office/drawing/2016/5/11/chartex" xmlns:cx6="http://schemas.microsoft.com/office/drawing/2016/5/12/chartex" xmlns:cx7="http://schemas.microsoft.com/office/drawing/2016/5/13/chartex" xmlns:cx8="http://schemas.microsoft.com/office/drawing/2016/5/14/chartex" xmlns:mc="http://schemas.openxmlformats.org/markup-compatibility/2006" xmlns:aink="http://schemas.microsoft.com/office/drawing/2016/ink" xmlns:am3d="http://schemas.microsoft.com/office/drawing/2017/model3d" xmlns:o="urn:schemas-microsoft-com:office:office" xmlns:r="http://schemas.openxmlformats.org/officeDocument/2006/relationships" xmlns:m="http://schemas.openxmlformats.org/officeDocument/2006/math" xmlns:v="urn:schemas-microsoft-com:vml" xmlns:wp14="http://schemas.microsoft.com/office/word/2010/wordprocessingDrawing" xmlns:wp="http://schemas.openxmlformats.org/drawingml/2006/wordprocessingDrawing" xmlns:w10="urn:schemas-microsoft-com:office:word" xmlns:w="http://schemas.openxmlformats.org/wordprocessingml/2006/main" xmlns:w14="http://schemas.microsoft.com/office/word/2010/wordml" xmlns:w15="http://schemas.microsoft.com/office/word/2012/wordml" xmlns:w16cid="http://schemas.microsoft.com/office/word/2016/wordml/cid" xmlns:w16se="http://schemas.microsoft.com/office/word/2015/wordml/symex" xmlns:wpg="http://schemas.microsoft.com/office/word/2010/wordprocessingGroup" xmlns:wpi="http://schemas.microsoft.com/office/word/2010/wordprocessingInk" xmlns:wne="http://schemas.microsoft.com/office/word/2006/wordml" xmlns:wps="http://schemas.microsoft.com/office/word/2010/wordprocessingShape" mc:Ignorable="w14 w15 w16se w16cid wp14">
   <w:p>
     <w:pPr>
       <w:pStyle w:val="af5"/>
@@ -12202,11 +12221,11 @@
         </mc:Choice>
         <mc:Fallback>
           <w:pict>
-            <v:group w14:anchorId="1930418B" id="Группа 97" o:spid="_x0000_s1026" style="position:absolute;margin-left:0;margin-top:-28pt;width:524.6pt;height:42pt;z-index:-503316402;mso-wrap-distance-left:10.35pt;mso-wrap-distance-top:1.65pt;mso-wrap-distance-right:10.45pt;mso-wrap-distance-bottom:1.45pt;mso-position-horizontal:center" coordsize="0,0" o:gfxdata="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">
-              <v:rect id="Прямоугольник 13" o:spid="_x0000_s1027" style="position:absolute;width:6661080;height:531000;visibility:visible;mso-wrap-style:square;v-text-anchor:top" o:gfxdata="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" strokeweight=".79mm"/>
-              <v:group id="Группа 14" o:spid="_x0000_s1028" style="position:absolute;left:1800;width:6660000;height:532800" coordsize="0,0" o:gfxdata="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">
-                <v:group id="Группа 15" o:spid="_x0000_s1029" style="position:absolute;left:6301800;width:358200;height:532800" coordsize="0,0" o:gfxdata="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">
-                  <v:rect id="Прямоугольник 16" o:spid="_x0000_s1030" style="position:absolute;width:357480;height:176040;visibility:visible;mso-wrap-style:square;v-text-anchor:top" o:gfxdata="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" strokeweight=".79mm">
+            <v:group w14:anchorId="1930418B" id="Группа 97" o:spid="_x0000_s1026" style="position:absolute;margin-left:0;margin-top:-28pt;width:524.6pt;height:42pt;z-index:-503316402;mso-wrap-distance-left:10.35pt;mso-wrap-distance-top:1.65pt;mso-wrap-distance-right:10.45pt;mso-wrap-distance-bottom:1.45pt;mso-position-horizontal:center" coordsize="0,0" o:gfxdata="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">
+              <v:rect id="Прямоугольник 13" o:spid="_x0000_s1027" style="position:absolute;width:6661080;height:531000;visibility:visible;mso-wrap-style:square;v-text-anchor:top" o:gfxdata="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" strokeweight=".79mm"/>
+              <v:group id="Группа 14" o:spid="_x0000_s1028" style="position:absolute;left:1800;width:6660000;height:532800" coordsize="0,0" o:gfxdata="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">
+                <v:group id="Группа 15" o:spid="_x0000_s1029" style="position:absolute;left:6301800;width:358200;height:532800" coordsize="0,0" o:gfxdata="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">
+                  <v:rect id="Прямоугольник 16" o:spid="_x0000_s1030" style="position:absolute;width:357480;height:176040;visibility:visible;mso-wrap-style:square;v-text-anchor:top" o:gfxdata="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" strokeweight=".79mm">
                     <v:textbox inset=".49mm,.3mm,.49mm,.3mm">
                       <w:txbxContent>
                         <w:p>
@@ -12225,7 +12244,7 @@
                       </w:txbxContent>
                     </v:textbox>
                   </v:rect>
-                  <v:rect id="Прямоугольник 17" o:spid="_x0000_s1031" style="position:absolute;left:720;top:179640;width:357480;height:353160;visibility:visible;mso-wrap-style:square;v-text-anchor:top" o:gfxdata="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" strokeweight=".79mm">
+                  <v:rect id="Прямоугольник 17" o:spid="_x0000_s1031" style="position:absolute;left:720;top:179640;width:357480;height:353160;visibility:visible;mso-wrap-style:square;v-text-anchor:top" o:gfxdata="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" strokeweight=".79mm">
                     <v:textbox inset=".49mm,.3mm,.49mm,.3mm">
                       <w:txbxContent>
                         <w:p>
@@ -12279,7 +12298,7 @@
                     </v:textbox>
                   </v:rect>
                 </v:group>
-                <v:rect id="Прямоугольник 18" o:spid="_x0000_s1032" style="position:absolute;left:2340000;top:1800;width:3960000;height:531000;visibility:visible;mso-wrap-style:square;v-text-anchor:middle" o:gfxdata="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" strokeweight=".79mm">
+                <v:rect id="Прямоугольник 18" o:spid="_x0000_s1032" style="position:absolute;left:2340000;top:1800;width:3960000;height:531000;visibility:visible;mso-wrap-style:square;v-text-anchor:middle" o:gfxdata="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" strokeweight=".79mm">
                   <v:textbox inset=".49mm,.3mm,.49mm,.3mm">
                     <w:txbxContent>
                       <w:p>
@@ -12300,9 +12319,9 @@
                     </w:txbxContent>
                   </v:textbox>
                 </v:rect>
-                <v:group id="Группа 19" o:spid="_x0000_s1033" style="position:absolute;top:1800;width:2339280;height:531000" coordsize="0,0" o:gfxdata="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">
-                  <v:group id="Группа 20" o:spid="_x0000_s1034" style="position:absolute;top:359640;width:2337480;height:171360" coordsize="0,0" o:gfxdata="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">
-                    <v:rect id="Прямоугольник 21" o:spid="_x0000_s1035" style="position:absolute;width:250200;height:171360;visibility:visible;mso-wrap-style:square;v-text-anchor:top" o:gfxdata="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" strokeweight=".79mm">
+                <v:group id="Группа 19" o:spid="_x0000_s1033" style="position:absolute;top:1800;width:2339280;height:531000" coordsize="0,0" o:gfxdata="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">
+                  <v:group id="Группа 20" o:spid="_x0000_s1034" style="position:absolute;top:359640;width:2337480;height:171360" coordsize="0,0" o:gfxdata="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">
+                    <v:rect id="Прямоугольник 21" o:spid="_x0000_s1035" style="position:absolute;width:250200;height:171360;visibility:visible;mso-wrap-style:square;v-text-anchor:top" o:gfxdata="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" strokeweight=".79mm">
                       <v:textbox inset=".49mm,.3mm,.49mm,.3mm">
                         <w:txbxContent>
                           <w:p>
@@ -12321,7 +12340,7 @@
                         </w:txbxContent>
                       </v:textbox>
                     </v:rect>
-                    <v:rect id="Прямоугольник 22" o:spid="_x0000_s1036" style="position:absolute;left:611640;width:826200;height:171360;visibility:visible;mso-wrap-style:square;v-text-anchor:top" o:gfxdata="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" strokeweight=".79mm">
+                    <v:rect id="Прямоугольник 22" o:spid="_x0000_s1036" style="position:absolute;left:611640;width:826200;height:171360;visibility:visible;mso-wrap-style:square;v-text-anchor:top" o:gfxdata="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" strokeweight=".79mm">
                       <v:textbox inset=".49mm,.3mm,.49mm,.3mm">
                         <w:txbxContent>
                           <w:p>
@@ -12340,7 +12359,7 @@
                         </w:txbxContent>
                       </v:textbox>
                     </v:rect>
-                    <v:rect id="Прямоугольник 23" o:spid="_x0000_s1037" style="position:absolute;left:251640;width:358200;height:171360;visibility:visible;mso-wrap-style:square;v-text-anchor:top" o:gfxdata="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" strokeweight=".79mm">
+                    <v:rect id="Прямоугольник 23" o:spid="_x0000_s1037" style="position:absolute;left:251640;width:358200;height:171360;visibility:visible;mso-wrap-style:square;v-text-anchor:top" o:gfxdata="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" strokeweight=".79mm">
                       <v:textbox inset=".49mm,.3mm,.49mm,.3mm">
                         <w:txbxContent>
                           <w:p>
@@ -12359,7 +12378,7 @@
                         </w:txbxContent>
                       </v:textbox>
                     </v:rect>
-                    <v:rect id="Прямоугольник 24" o:spid="_x0000_s1038" style="position:absolute;left:1438920;width:539280;height:171360;visibility:visible;mso-wrap-style:square;v-text-anchor:top" o:gfxdata="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" strokeweight=".79mm">
+                    <v:rect id="Прямоугольник 24" o:spid="_x0000_s1038" style="position:absolute;left:1438920;width:539280;height:171360;visibility:visible;mso-wrap-style:square;v-text-anchor:top" o:gfxdata="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" strokeweight=".79mm">
                       <v:textbox inset=".49mm,.3mm,.49mm,.3mm">
                         <w:txbxContent>
                           <w:p>
@@ -12378,7 +12397,7 @@
                         </w:txbxContent>
                       </v:textbox>
                     </v:rect>
-                    <v:rect id="Прямоугольник 25" o:spid="_x0000_s1039" style="position:absolute;left:1979280;width:358200;height:171360;visibility:visible;mso-wrap-style:square;v-text-anchor:top" o:gfxdata="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" strokeweight=".79mm">
+                    <v:rect id="Прямоугольник 25" o:spid="_x0000_s1039" style="position:absolute;left:1979280;width:358200;height:171360;visibility:visible;mso-wrap-style:square;v-text-anchor:top" o:gfxdata="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" strokeweight=".79mm">
                       <v:textbox inset=".49mm,.3mm,.49mm,.3mm">
                         <w:txbxContent>
                           <w:p>
@@ -12398,29 +12417,29 @@
                       </v:textbox>
                     </v:rect>
                   </v:group>
-                  <v:group id="Группа 26" o:spid="_x0000_s1040" style="position:absolute;width:2339280;height:358920" coordsize="0,0" o:gfxdata="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">
-                    <v:group id="Группа 27" o:spid="_x0000_s1041" style="position:absolute;left:720;top:6480;width:2337480;height:344160" coordsize="0,0" o:gfxdata="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">
-                      <v:group id="Группа 28" o:spid="_x0000_s1042" style="position:absolute;top:173160;width:2337480;height:170640" coordsize="0,0" o:gfxdata="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">
-                        <v:rect id="Прямоугольник 29" o:spid="_x0000_s1043" style="position:absolute;width:250200;height:170640;visibility:visible;mso-wrap-style:square;v-text-anchor:top" o:gfxdata="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" strokeweight=".35mm"/>
-                        <v:rect id="Прямоугольник 30" o:spid="_x0000_s1044" style="position:absolute;left:611640;width:826200;height:170640;visibility:visible;mso-wrap-style:square;v-text-anchor:top" o:gfxdata="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" strokeweight=".35mm"/>
-                        <v:rect id="Прямоугольник 31" o:spid="_x0000_s1045" style="position:absolute;left:251640;width:358200;height:170640;visibility:visible;mso-wrap-style:square;v-text-anchor:top" o:gfxdata="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" strokeweight=".35mm"/>
-                        <v:rect id="Прямоугольник 32" o:spid="_x0000_s1046" style="position:absolute;left:1438920;width:539280;height:170640;visibility:visible;mso-wrap-style:square;v-text-anchor:top" o:gfxdata="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" strokeweight=".35mm"/>
-                        <v:rect id="Прямоугольник 33" o:spid="_x0000_s1047" style="position:absolute;left:1979280;width:358200;height:170640;visibility:visible;mso-wrap-style:square;v-text-anchor:top" o:gfxdata="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" strokeweight=".35mm"/>
+                  <v:group id="Группа 26" o:spid="_x0000_s1040" style="position:absolute;width:2339280;height:358920" coordsize="0,0" o:gfxdata="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">
+                    <v:group id="Группа 27" o:spid="_x0000_s1041" style="position:absolute;left:720;top:6480;width:2337480;height:344160" coordsize="0,0" o:gfxdata="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">
+                      <v:group id="Группа 28" o:spid="_x0000_s1042" style="position:absolute;top:173160;width:2337480;height:170640" coordsize="0,0" o:gfxdata="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">
+                        <v:rect id="Прямоугольник 29" o:spid="_x0000_s1043" style="position:absolute;width:250200;height:170640;visibility:visible;mso-wrap-style:square;v-text-anchor:top" o:gfxdata="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" strokeweight=".35mm"/>
+                        <v:rect id="Прямоугольник 30" o:spid="_x0000_s1044" style="position:absolute;left:611640;width:826200;height:170640;visibility:visible;mso-wrap-style:square;v-text-anchor:top" o:gfxdata="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" strokeweight=".35mm"/>
+                        <v:rect id="Прямоугольник 31" o:spid="_x0000_s1045" style="position:absolute;left:251640;width:358200;height:170640;visibility:visible;mso-wrap-style:square;v-text-anchor:top" o:gfxdata="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" strokeweight=".35mm"/>
+                        <v:rect id="Прямоугольник 32" o:spid="_x0000_s1046" style="position:absolute;left:1438920;width:539280;height:170640;visibility:visible;mso-wrap-style:square;v-text-anchor:top" o:gfxdata="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" strokeweight=".35mm"/>
+                        <v:rect id="Прямоугольник 33" o:spid="_x0000_s1047" style="position:absolute;left:1979280;width:358200;height:170640;visibility:visible;mso-wrap-style:square;v-text-anchor:top" o:gfxdata="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" strokeweight=".35mm"/>
                       </v:group>
-                      <v:group id="Группа 34" o:spid="_x0000_s1048" style="position:absolute;width:2337480;height:171360" coordsize="0,0" o:gfxdata="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">
-                        <v:rect id="Прямоугольник 35" o:spid="_x0000_s1049" style="position:absolute;width:250200;height:171360;visibility:visible;mso-wrap-style:square;v-text-anchor:top" o:gfxdata="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" strokeweight=".35mm"/>
-                        <v:rect id="Прямоугольник 36" o:spid="_x0000_s1050" style="position:absolute;left:611640;width:826200;height:171360;visibility:visible;mso-wrap-style:square;v-text-anchor:top" o:gfxdata="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" strokeweight=".35mm"/>
-                        <v:rect id="Прямоугольник 37" o:spid="_x0000_s1051" style="position:absolute;left:251640;width:358200;height:171360;visibility:visible;mso-wrap-style:square;v-text-anchor:top" o:gfxdata="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" strokeweight=".35mm"/>
-                        <v:rect id="Прямоугольник 38" o:spid="_x0000_s1052" style="position:absolute;left:1438920;width:539280;height:171360;visibility:visible;mso-wrap-style:square;v-text-anchor:top" o:gfxdata="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" strokeweight=".35mm"/>
-                        <v:rect id="Прямоугольник 39" o:spid="_x0000_s1053" style="position:absolute;left:1979280;width:358200;height:171360;visibility:visible;mso-wrap-style:square;v-text-anchor:top" o:gfxdata="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" strokeweight=".35mm"/>
+                      <v:group id="Группа 34" o:spid="_x0000_s1048" style="position:absolute;width:2337480;height:171360" coordsize="0,0" o:gfxdata="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">
+                        <v:rect id="Прямоугольник 35" o:spid="_x0000_s1049" style="position:absolute;width:250200;height:171360;visibility:visible;mso-wrap-style:square;v-text-anchor:top" o:gfxdata="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" strokeweight=".35mm"/>
+                        <v:rect id="Прямоугольник 36" o:spid="_x0000_s1050" style="position:absolute;left:611640;width:826200;height:171360;visibility:visible;mso-wrap-style:square;v-text-anchor:top" o:gfxdata="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" strokeweight=".35mm"/>
+                        <v:rect id="Прямоугольник 37" o:spid="_x0000_s1051" style="position:absolute;left:251640;width:358200;height:171360;visibility:visible;mso-wrap-style:square;v-text-anchor:top" o:gfxdata="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" strokeweight=".35mm"/>
+                        <v:rect id="Прямоугольник 38" o:spid="_x0000_s1052" style="position:absolute;left:1438920;width:539280;height:171360;visibility:visible;mso-wrap-style:square;v-text-anchor:top" o:gfxdata="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" strokeweight=".35mm"/>
+                        <v:rect id="Прямоугольник 39" o:spid="_x0000_s1053" style="position:absolute;left:1979280;width:358200;height:171360;visibility:visible;mso-wrap-style:square;v-text-anchor:top" o:gfxdata="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" strokeweight=".35mm"/>
                       </v:group>
                     </v:group>
-                    <v:line id="Прямая соединительная линия 40" o:spid="_x0000_s1054" style="position:absolute;visibility:visible;mso-wrap-style:square" from="1438920,0" to="1438920,353160" o:connectortype="straight" o:gfxdata="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" strokeweight=".79mm"/>
-                    <v:line id="Прямая соединительная линия 41" o:spid="_x0000_s1055" style="position:absolute;visibility:visible;mso-wrap-style:square" from="0,6480" to="0,358920" o:connectortype="straight" o:gfxdata="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" strokeweight=".79mm"/>
-                    <v:line id="Прямая соединительная линия 42" o:spid="_x0000_s1056" style="position:absolute;visibility:visible;mso-wrap-style:square" from="2338920,0" to="2339640,353160" o:connectortype="straight" o:gfxdata="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" strokeweight=".79mm"/>
-                    <v:line id="Прямая соединительная линия 43" o:spid="_x0000_s1057" style="position:absolute;visibility:visible;mso-wrap-style:square" from="1980000,0" to="1980720,353160" o:connectortype="straight" o:gfxdata="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" strokeweight=".79mm"/>
-                    <v:line id="Прямая соединительная линия 44" o:spid="_x0000_s1058" style="position:absolute;visibility:visible;mso-wrap-style:square" from="252360,6480" to="253080,358920" o:connectortype="straight" o:gfxdata="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" strokeweight=".79mm"/>
-                    <v:line id="Прямая соединительная линия 45" o:spid="_x0000_s1059" style="position:absolute;visibility:visible;mso-wrap-style:square" from="610920,0" to="611640,353160" o:connectortype="straight" o:gfxdata="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" strokeweight=".79mm"/>
+                    <v:line id="Прямая соединительная линия 40" o:spid="_x0000_s1054" style="position:absolute;visibility:visible;mso-wrap-style:square" from="1438920,0" to="1438920,353160" o:connectortype="straight" o:gfxdata="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" strokeweight=".79mm"/>
+                    <v:line id="Прямая соединительная линия 41" o:spid="_x0000_s1055" style="position:absolute;visibility:visible;mso-wrap-style:square" from="0,6480" to="0,358920" o:connectortype="straight" o:gfxdata="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" strokeweight=".79mm"/>
+                    <v:line id="Прямая соединительная линия 42" o:spid="_x0000_s1056" style="position:absolute;visibility:visible;mso-wrap-style:square" from="2338920,0" to="2339640,353160" o:connectortype="straight" o:gfxdata="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" strokeweight=".79mm"/>
+                    <v:line id="Прямая соединительная линия 43" o:spid="_x0000_s1057" style="position:absolute;visibility:visible;mso-wrap-style:square" from="1980000,0" to="1980720,353160" o:connectortype="straight" o:gfxdata="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" strokeweight=".79mm"/>
+                    <v:line id="Прямая соединительная линия 44" o:spid="_x0000_s1058" style="position:absolute;visibility:visible;mso-wrap-style:square" from="252360,6480" to="253080,358920" o:connectortype="straight" o:gfxdata="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" strokeweight=".79mm"/>
+                    <v:line id="Прямая соединительная линия 45" o:spid="_x0000_s1059" style="position:absolute;visibility:visible;mso-wrap-style:square" from="610920,0" to="611640,353160" o:connectortype="straight" o:gfxdata="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" strokeweight=".79mm"/>
                   </v:group>
                 </v:group>
               </v:group>
@@ -12434,7 +12453,7 @@
 </file>
 
 <file path=word/footnotes.xml><?xml version="1.0" encoding="utf-8"?>
-<w:footnotes xmlns:wpc="http://schemas.microsoft.com/office/word/2010/wordprocessingCanvas" xmlns:cx="http://schemas.microsoft.com/office/drawing/2014/chartex" xmlns:cx1="http://schemas.microsoft.com/office/drawing/2015/9/8/chartex" xmlns:cx2="http://schemas.microsoft.com/office/drawing/2015/10/21/chartex" xmlns:cx3="http://schemas.microsoft.com/office/drawing/2016/5/9/chartex" xmlns:cx4="http://schemas.microsoft.com/office/drawing/2016/5/10/chartex" xmlns:cx5="http://schemas.microsoft.com/office/drawing/2016/5/11/chartex" xmlns:cx6="http://schemas.microsoft.com/office/drawing/2016/5/12/chartex" xmlns:cx7="http://schemas.microsoft.com/office/drawing/2016/5/13/chartex" xmlns:cx8="http://schemas.microsoft.com/office/drawing/2016/5/14/chartex" xmlns:mc="http://schemas.openxmlformats.org/markup-compatibility/2006" xmlns:aink="http://schemas.microsoft.com/office/drawing/2016/ink" xmlns:am3d="http://schemas.microsoft.com/office/drawing/2017/model3d" xmlns:o="urn:schemas-microsoft-com:office:office" xmlns:r="http://schemas.openxmlformats.org/officeDocument/2006/relationships" xmlns:m="http://schemas.openxmlformats.org/officeDocument/2006/math" xmlns:v="urn:schemas-microsoft-com:vml" xmlns:wp14="http://schemas.microsoft.com/office/word/2010/wordprocessingDrawing" xmlns:wp="http://schemas.openxmlformats.org/drawingml/2006/wordprocessingDrawing" xmlns:w10="urn:schemas-microsoft-com:office:word" xmlns:w="http://schemas.openxmlformats.org/wordprocessingml/2006/main" xmlns:w14="http://schemas.microsoft.com/office/word/2010/wordml" xmlns:w15="http://schemas.microsoft.com/office/word/2012/wordml" xmlns:w16cex="http://schemas.microsoft.com/office/word/2018/wordml/cex" xmlns:w16cid="http://schemas.microsoft.com/office/word/2016/wordml/cid" xmlns:w16="http://schemas.microsoft.com/office/word/2018/wordml" xmlns:w16se="http://schemas.microsoft.com/office/word/2015/wordml/symex" xmlns:wpg="http://schemas.microsoft.com/office/word/2010/wordprocessingGroup" xmlns:wpi="http://schemas.microsoft.com/office/word/2010/wordprocessingInk" xmlns:wne="http://schemas.microsoft.com/office/word/2006/wordml" xmlns:wps="http://schemas.microsoft.com/office/word/2010/wordprocessingShape" mc:Ignorable="w14 w15 w16se w16cid w16 w16cex wp14">
+<w:footnotes xmlns:wpc="http://schemas.microsoft.com/office/word/2010/wordprocessingCanvas" xmlns:cx="http://schemas.microsoft.com/office/drawing/2014/chartex" xmlns:cx1="http://schemas.microsoft.com/office/drawing/2015/9/8/chartex" xmlns:cx2="http://schemas.microsoft.com/office/drawing/2015/10/21/chartex" xmlns:cx3="http://schemas.microsoft.com/office/drawing/2016/5/9/chartex" xmlns:cx4="http://schemas.microsoft.com/office/drawing/2016/5/10/chartex" xmlns:cx5="http://schemas.microsoft.com/office/drawing/2016/5/11/chartex" xmlns:cx6="http://schemas.microsoft.com/office/drawing/2016/5/12/chartex" xmlns:cx7="http://schemas.microsoft.com/office/drawing/2016/5/13/chartex" xmlns:cx8="http://schemas.microsoft.com/office/drawing/2016/5/14/chartex" xmlns:mc="http://schemas.openxmlformats.org/markup-compatibility/2006" xmlns:aink="http://schemas.microsoft.com/office/drawing/2016/ink" xmlns:am3d="http://schemas.microsoft.com/office/drawing/2017/model3d" xmlns:o="urn:schemas-microsoft-com:office:office" xmlns:r="http://schemas.openxmlformats.org/officeDocument/2006/relationships" xmlns:m="http://schemas.openxmlformats.org/officeDocument/2006/math" xmlns:v="urn:schemas-microsoft-com:vml" xmlns:wp14="http://schemas.microsoft.com/office/word/2010/wordprocessingDrawing" xmlns:wp="http://schemas.openxmlformats.org/drawingml/2006/wordprocessingDrawing" xmlns:w10="urn:schemas-microsoft-com:office:word" xmlns:w="http://schemas.openxmlformats.org/wordprocessingml/2006/main" xmlns:w14="http://schemas.microsoft.com/office/word/2010/wordml" xmlns:w15="http://schemas.microsoft.com/office/word/2012/wordml" xmlns:w16cid="http://schemas.microsoft.com/office/word/2016/wordml/cid" xmlns:w16se="http://schemas.microsoft.com/office/word/2015/wordml/symex" xmlns:wpg="http://schemas.microsoft.com/office/word/2010/wordprocessingGroup" xmlns:wpi="http://schemas.microsoft.com/office/word/2010/wordprocessingInk" xmlns:wne="http://schemas.microsoft.com/office/word/2006/wordml" xmlns:wps="http://schemas.microsoft.com/office/word/2010/wordprocessingShape" mc:Ignorable="w14 w15 w16se w16cid wp14">
   <w:footnote w:type="separator" w:id="-1">
     <w:p>
       <w:pPr>
@@ -12459,7 +12478,7 @@
 </file>
 
 <file path=word/header1.xml><?xml version="1.0" encoding="utf-8"?>
-<w:hdr xmlns:wpc="http://schemas.microsoft.com/office/word/2010/wordprocessingCanvas" xmlns:cx="http://schemas.microsoft.com/office/drawing/2014/chartex" xmlns:cx1="http://schemas.microsoft.com/office/drawing/2015/9/8/chartex" xmlns:cx2="http://schemas.microsoft.com/office/drawing/2015/10/21/chartex" xmlns:cx3="http://schemas.microsoft.com/office/drawing/2016/5/9/chartex" xmlns:cx4="http://schemas.microsoft.com/office/drawing/2016/5/10/chartex" xmlns:cx5="http://schemas.microsoft.com/office/drawing/2016/5/11/chartex" xmlns:cx6="http://schemas.microsoft.com/office/drawing/2016/5/12/chartex" xmlns:cx7="http://schemas.microsoft.com/office/drawing/2016/5/13/chartex" xmlns:cx8="http://schemas.microsoft.com/office/drawing/2016/5/14/chartex" xmlns:mc="http://schemas.openxmlformats.org/markup-compatibility/2006" xmlns:aink="http://schemas.microsoft.com/office/drawing/2016/ink" xmlns:am3d="http://schemas.microsoft.com/office/drawing/2017/model3d" xmlns:o="urn:schemas-microsoft-com:office:office" xmlns:r="http://schemas.openxmlformats.org/officeDocument/2006/relationships" xmlns:m="http://schemas.openxmlformats.org/officeDocument/2006/math" xmlns:v="urn:schemas-microsoft-com:vml" xmlns:wp14="http://schemas.microsoft.com/office/word/2010/wordprocessingDrawing" xmlns:wp="http://schemas.openxmlformats.org/drawingml/2006/wordprocessingDrawing" xmlns:w10="urn:schemas-microsoft-com:office:word" xmlns:w="http://schemas.openxmlformats.org/wordprocessingml/2006/main" xmlns:w14="http://schemas.microsoft.com/office/word/2010/wordml" xmlns:w15="http://schemas.microsoft.com/office/word/2012/wordml" xmlns:w16cex="http://schemas.microsoft.com/office/word/2018/wordml/cex" xmlns:w16cid="http://schemas.microsoft.com/office/word/2016/wordml/cid" xmlns:w16="http://schemas.microsoft.com/office/word/2018/wordml" xmlns:w16se="http://schemas.microsoft.com/office/word/2015/wordml/symex" xmlns:wpg="http://schemas.microsoft.com/office/word/2010/wordprocessingGroup" xmlns:wpi="http://schemas.microsoft.com/office/word/2010/wordprocessingInk" xmlns:wne="http://schemas.microsoft.com/office/word/2006/wordml" xmlns:wps="http://schemas.microsoft.com/office/word/2010/wordprocessingShape" mc:Ignorable="w14 w15 w16se w16cid w16 w16cex wp14">
+<w:hdr xmlns:wpc="http://schemas.microsoft.com/office/word/2010/wordprocessingCanvas" xmlns:cx="http://schemas.microsoft.com/office/drawing/2014/chartex" xmlns:cx1="http://schemas.microsoft.com/office/drawing/2015/9/8/chartex" xmlns:cx2="http://schemas.microsoft.com/office/drawing/2015/10/21/chartex" xmlns:cx3="http://schemas.microsoft.com/office/drawing/2016/5/9/chartex" xmlns:cx4="http://schemas.microsoft.com/office/drawing/2016/5/10/chartex" xmlns:cx5="http://schemas.microsoft.com/office/drawing/2016/5/11/chartex" xmlns:cx6="http://schemas.microsoft.com/office/drawing/2016/5/12/chartex" xmlns:cx7="http://schemas.microsoft.com/office/drawing/2016/5/13/chartex" xmlns:cx8="http://schemas.microsoft.com/office/drawing/2016/5/14/chartex" xmlns:mc="http://schemas.openxmlformats.org/markup-compatibility/2006" xmlns:aink="http://schemas.microsoft.com/office/drawing/2016/ink" xmlns:am3d="http://schemas.microsoft.com/office/drawing/2017/model3d" xmlns:o="urn:schemas-microsoft-com:office:office" xmlns:r="http://schemas.openxmlformats.org/officeDocument/2006/relationships" xmlns:m="http://schemas.openxmlformats.org/officeDocument/2006/math" xmlns:v="urn:schemas-microsoft-com:vml" xmlns:wp14="http://schemas.microsoft.com/office/word/2010/wordprocessingDrawing" xmlns:wp="http://schemas.openxmlformats.org/drawingml/2006/wordprocessingDrawing" xmlns:w10="urn:schemas-microsoft-com:office:word" xmlns:w="http://schemas.openxmlformats.org/wordprocessingml/2006/main" xmlns:w14="http://schemas.microsoft.com/office/word/2010/wordml" xmlns:w15="http://schemas.microsoft.com/office/word/2012/wordml" xmlns:w16cid="http://schemas.microsoft.com/office/word/2016/wordml/cid" xmlns:w16se="http://schemas.microsoft.com/office/word/2015/wordml/symex" xmlns:wpg="http://schemas.microsoft.com/office/word/2010/wordprocessingGroup" xmlns:wpi="http://schemas.microsoft.com/office/word/2010/wordprocessingInk" xmlns:wne="http://schemas.microsoft.com/office/word/2006/wordml" xmlns:wps="http://schemas.microsoft.com/office/word/2010/wordprocessingShape" mc:Ignorable="w14 w15 w16se w16cid wp14">
   <w:p>
     <w:pPr>
       <w:pStyle w:val="af8"/>
@@ -12469,7 +12488,7 @@
 </file>
 
 <file path=word/header2.xml><?xml version="1.0" encoding="utf-8"?>
-<w:hdr xmlns:wpc="http://schemas.microsoft.com/office/word/2010/wordprocessingCanvas" xmlns:cx="http://schemas.microsoft.com/office/drawing/2014/chartex" xmlns:cx1="http://schemas.microsoft.com/office/drawing/2015/9/8/chartex" xmlns:cx2="http://schemas.microsoft.com/office/drawing/2015/10/21/chartex" xmlns:cx3="http://schemas.microsoft.com/office/drawing/2016/5/9/chartex" xmlns:cx4="http://schemas.microsoft.com/office/drawing/2016/5/10/chartex" xmlns:cx5="http://schemas.microsoft.com/office/drawing/2016/5/11/chartex" xmlns:cx6="http://schemas.microsoft.com/office/drawing/2016/5/12/chartex" xmlns:cx7="http://schemas.microsoft.com/office/drawing/2016/5/13/chartex" xmlns:cx8="http://schemas.microsoft.com/office/drawing/2016/5/14/chartex" xmlns:mc="http://schemas.openxmlformats.org/markup-compatibility/2006" xmlns:aink="http://schemas.microsoft.com/office/drawing/2016/ink" xmlns:am3d="http://schemas.microsoft.com/office/drawing/2017/model3d" xmlns:o="urn:schemas-microsoft-com:office:office" xmlns:r="http://schemas.openxmlformats.org/officeDocument/2006/relationships" xmlns:m="http://schemas.openxmlformats.org/officeDocument/2006/math" xmlns:v="urn:schemas-microsoft-com:vml" xmlns:wp14="http://schemas.microsoft.com/office/word/2010/wordprocessingDrawing" xmlns:wp="http://schemas.openxmlformats.org/drawingml/2006/wordprocessingDrawing" xmlns:w10="urn:schemas-microsoft-com:office:word" xmlns:w="http://schemas.openxmlformats.org/wordprocessingml/2006/main" xmlns:w14="http://schemas.microsoft.com/office/word/2010/wordml" xmlns:w15="http://schemas.microsoft.com/office/word/2012/wordml" xmlns:w16cex="http://schemas.microsoft.com/office/word/2018/wordml/cex" xmlns:w16cid="http://schemas.microsoft.com/office/word/2016/wordml/cid" xmlns:w16="http://schemas.microsoft.com/office/word/2018/wordml" xmlns:w16se="http://schemas.microsoft.com/office/word/2015/wordml/symex" xmlns:wpg="http://schemas.microsoft.com/office/word/2010/wordprocessingGroup" xmlns:wpi="http://schemas.microsoft.com/office/word/2010/wordprocessingInk" xmlns:wne="http://schemas.microsoft.com/office/word/2006/wordml" xmlns:wps="http://schemas.microsoft.com/office/word/2010/wordprocessingShape" mc:Ignorable="w14 w15 w16se w16cid w16 w16cex wp14">
+<w:hdr xmlns:wpc="http://schemas.microsoft.com/office/word/2010/wordprocessingCanvas" xmlns:cx="http://schemas.microsoft.com/office/drawing/2014/chartex" xmlns:cx1="http://schemas.microsoft.com/office/drawing/2015/9/8/chartex" xmlns:cx2="http://schemas.microsoft.com/office/drawing/2015/10/21/chartex" xmlns:cx3="http://schemas.microsoft.com/office/drawing/2016/5/9/chartex" xmlns:cx4="http://schemas.microsoft.com/office/drawing/2016/5/10/chartex" xmlns:cx5="http://schemas.microsoft.com/office/drawing/2016/5/11/chartex" xmlns:cx6="http://schemas.microsoft.com/office/drawing/2016/5/12/chartex" xmlns:cx7="http://schemas.microsoft.com/office/drawing/2016/5/13/chartex" xmlns:cx8="http://schemas.microsoft.com/office/drawing/2016/5/14/chartex" xmlns:mc="http://schemas.openxmlformats.org/markup-compatibility/2006" xmlns:aink="http://schemas.microsoft.com/office/drawing/2016/ink" xmlns:am3d="http://schemas.microsoft.com/office/drawing/2017/model3d" xmlns:o="urn:schemas-microsoft-com:office:office" xmlns:r="http://schemas.openxmlformats.org/officeDocument/2006/relationships" xmlns:m="http://schemas.openxmlformats.org/officeDocument/2006/math" xmlns:v="urn:schemas-microsoft-com:vml" xmlns:wp14="http://schemas.microsoft.com/office/word/2010/wordprocessingDrawing" xmlns:wp="http://schemas.openxmlformats.org/drawingml/2006/wordprocessingDrawing" xmlns:w10="urn:schemas-microsoft-com:office:word" xmlns:w="http://schemas.openxmlformats.org/wordprocessingml/2006/main" xmlns:w14="http://schemas.microsoft.com/office/word/2010/wordml" xmlns:w15="http://schemas.microsoft.com/office/word/2012/wordml" xmlns:w16cid="http://schemas.microsoft.com/office/word/2016/wordml/cid" xmlns:w16se="http://schemas.microsoft.com/office/word/2015/wordml/symex" xmlns:wpg="http://schemas.microsoft.com/office/word/2010/wordprocessingGroup" xmlns:wpi="http://schemas.microsoft.com/office/word/2010/wordprocessingInk" xmlns:wne="http://schemas.microsoft.com/office/word/2006/wordml" xmlns:wps="http://schemas.microsoft.com/office/word/2010/wordprocessingShape" mc:Ignorable="w14 w15 w16se w16cid wp14">
   <w:p>
     <w:pPr>
       <w:pStyle w:val="af8"/>
@@ -12537,7 +12556,7 @@
         </mc:Choice>
         <mc:Fallback>
           <w:pict>
-            <v:rect w14:anchorId="0371E0B9" id="Прямоугольник 131" o:spid="_x0000_s1026" style="position:absolute;margin-left:-14.2pt;margin-top:-10.5pt;width:524.55pt;height:813.7pt;z-index:-503316441;visibility:visible;mso-wrap-style:square;mso-wrap-distance-left:10.2pt;mso-wrap-distance-top:1.45pt;mso-wrap-distance-right:10.65pt;mso-wrap-distance-bottom:1.75pt;mso-position-horizontal:absolute;mso-position-horizontal-relative:text;mso-position-vertical:absolute;mso-position-vertical-relative:text;v-text-anchor:top" o:gfxdata="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" strokeweight=".79mm"/>
+            <v:rect w14:anchorId="5C53F302" id="Прямоугольник 131" o:spid="_x0000_s1026" style="position:absolute;margin-left:-14.2pt;margin-top:-10.5pt;width:524.55pt;height:813.7pt;z-index:-503316441;visibility:visible;mso-wrap-style:square;mso-wrap-distance-left:10.2pt;mso-wrap-distance-top:1.45pt;mso-wrap-distance-right:10.65pt;mso-wrap-distance-bottom:1.75pt;mso-position-horizontal:absolute;mso-position-horizontal-relative:text;mso-position-vertical:absolute;mso-position-vertical-relative:text;v-text-anchor:top" o:gfxdata="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" strokeweight=".79mm"/>
           </w:pict>
         </mc:Fallback>
       </mc:AlternateContent>
@@ -12547,7 +12566,7 @@
 </file>
 
 <file path=word/numbering.xml><?xml version="1.0" encoding="utf-8"?>
-<w:numbering xmlns:wpc="http://schemas.microsoft.com/office/word/2010/wordprocessingCanvas" xmlns:cx="http://schemas.microsoft.com/office/drawing/2014/chartex" xmlns:cx1="http://schemas.microsoft.com/office/drawing/2015/9/8/chartex" xmlns:cx2="http://schemas.microsoft.com/office/drawing/2015/10/21/chartex" xmlns:cx3="http://schemas.microsoft.com/office/drawing/2016/5/9/chartex" xmlns:cx4="http://schemas.microsoft.com/office/drawing/2016/5/10/chartex" xmlns:cx5="http://schemas.microsoft.com/office/drawing/2016/5/11/chartex" xmlns:cx6="http://schemas.microsoft.com/office/drawing/2016/5/12/chartex" xmlns:cx7="http://schemas.microsoft.com/office/drawing/2016/5/13/chartex" xmlns:cx8="http://schemas.microsoft.com/office/drawing/2016/5/14/chartex" xmlns:mc="http://schemas.openxmlformats.org/markup-compatibility/2006" xmlns:aink="http://schemas.microsoft.com/office/drawing/2016/ink" xmlns:am3d="http://schemas.microsoft.com/office/drawing/2017/model3d" xmlns:o="urn:schemas-microsoft-com:office:office" xmlns:r="http://schemas.openxmlformats.org/officeDocument/2006/relationships" xmlns:m="http://schemas.openxmlformats.org/officeDocument/2006/math" xmlns:v="urn:schemas-microsoft-com:vml" xmlns:wp14="http://schemas.microsoft.com/office/word/2010/wordprocessingDrawing" xmlns:wp="http://schemas.openxmlformats.org/drawingml/2006/wordprocessingDrawing" xmlns:w10="urn:schemas-microsoft-com:office:word" xmlns:w="http://schemas.openxmlformats.org/wordprocessingml/2006/main" xmlns:w14="http://schemas.microsoft.com/office/word/2010/wordml" xmlns:w15="http://schemas.microsoft.com/office/word/2012/wordml" xmlns:w16cex="http://schemas.microsoft.com/office/word/2018/wordml/cex" xmlns:w16cid="http://schemas.microsoft.com/office/word/2016/wordml/cid" xmlns:w16="http://schemas.microsoft.com/office/word/2018/wordml" xmlns:w16se="http://schemas.microsoft.com/office/word/2015/wordml/symex" xmlns:wpg="http://schemas.microsoft.com/office/word/2010/wordprocessingGroup" xmlns:wpi="http://schemas.microsoft.com/office/word/2010/wordprocessingInk" xmlns:wne="http://schemas.microsoft.com/office/word/2006/wordml" xmlns:wps="http://schemas.microsoft.com/office/word/2010/wordprocessingShape" mc:Ignorable="w14 w15 w16se w16cid w16 w16cex wp14">
+<w:numbering xmlns:wpc="http://schemas.microsoft.com/office/word/2010/wordprocessingCanvas" xmlns:cx="http://schemas.microsoft.com/office/drawing/2014/chartex" xmlns:cx1="http://schemas.microsoft.com/office/drawing/2015/9/8/chartex" xmlns:cx2="http://schemas.microsoft.com/office/drawing/2015/10/21/chartex" xmlns:cx3="http://schemas.microsoft.com/office/drawing/2016/5/9/chartex" xmlns:cx4="http://schemas.microsoft.com/office/drawing/2016/5/10/chartex" xmlns:cx5="http://schemas.microsoft.com/office/drawing/2016/5/11/chartex" xmlns:cx6="http://schemas.microsoft.com/office/drawing/2016/5/12/chartex" xmlns:cx7="http://schemas.microsoft.com/office/drawing/2016/5/13/chartex" xmlns:cx8="http://schemas.microsoft.com/office/drawing/2016/5/14/chartex" xmlns:mc="http://schemas.openxmlformats.org/markup-compatibility/2006" xmlns:aink="http://schemas.microsoft.com/office/drawing/2016/ink" xmlns:am3d="http://schemas.microsoft.com/office/drawing/2017/model3d" xmlns:o="urn:schemas-microsoft-com:office:office" xmlns:r="http://schemas.openxmlformats.org/officeDocument/2006/relationships" xmlns:m="http://schemas.openxmlformats.org/officeDocument/2006/math" xmlns:v="urn:schemas-microsoft-com:vml" xmlns:wp14="http://schemas.microsoft.com/office/word/2010/wordprocessingDrawing" xmlns:wp="http://schemas.openxmlformats.org/drawingml/2006/wordprocessingDrawing" xmlns:w10="urn:schemas-microsoft-com:office:word" xmlns:w="http://schemas.openxmlformats.org/wordprocessingml/2006/main" xmlns:w14="http://schemas.microsoft.com/office/word/2010/wordml" xmlns:w15="http://schemas.microsoft.com/office/word/2012/wordml" xmlns:w16cid="http://schemas.microsoft.com/office/word/2016/wordml/cid" xmlns:w16se="http://schemas.microsoft.com/office/word/2015/wordml/symex" xmlns:wpg="http://schemas.microsoft.com/office/word/2010/wordprocessingGroup" xmlns:wpi="http://schemas.microsoft.com/office/word/2010/wordprocessingInk" xmlns:wne="http://schemas.microsoft.com/office/word/2006/wordml" xmlns:wps="http://schemas.microsoft.com/office/word/2010/wordprocessingShape" mc:Ignorable="w14 w15 w16se w16cid wp14">
   <w:abstractNum w:abstractNumId="0" w15:restartNumberingAfterBreak="0">
     <w:nsid w:val="014E4354"/>
     <w:multiLevelType w:val="multilevel"/>
@@ -15679,7 +15698,7 @@
 </file>
 
 <file path=word/styles.xml><?xml version="1.0" encoding="utf-8"?>
-<w:styles xmlns:mc="http://schemas.openxmlformats.org/markup-compatibility/2006" xmlns:r="http://schemas.openxmlformats.org/officeDocument/2006/relationships" xmlns:w="http://schemas.openxmlformats.org/wordprocessingml/2006/main" xmlns:w14="http://schemas.microsoft.com/office/word/2010/wordml" xmlns:w15="http://schemas.microsoft.com/office/word/2012/wordml" xmlns:w16cex="http://schemas.microsoft.com/office/word/2018/wordml/cex" xmlns:w16cid="http://schemas.microsoft.com/office/word/2016/wordml/cid" xmlns:w16="http://schemas.microsoft.com/office/word/2018/wordml" xmlns:w16se="http://schemas.microsoft.com/office/word/2015/wordml/symex" mc:Ignorable="w14 w15 w16se w16cid w16 w16cex">
+<w:styles xmlns:mc="http://schemas.openxmlformats.org/markup-compatibility/2006" xmlns:r="http://schemas.openxmlformats.org/officeDocument/2006/relationships" xmlns:w="http://schemas.openxmlformats.org/wordprocessingml/2006/main" xmlns:w14="http://schemas.microsoft.com/office/word/2010/wordml" xmlns:w15="http://schemas.microsoft.com/office/word/2012/wordml" xmlns:w16cid="http://schemas.microsoft.com/office/word/2016/wordml/cid" xmlns:w16se="http://schemas.microsoft.com/office/word/2015/wordml/symex" mc:Ignorable="w14 w15 w16se w16cid">
   <w:docDefaults>
     <w:rPrDefault>
       <w:rPr>
@@ -18907,7 +18926,7 @@
 </file>
 
 <file path=customXml/itemProps1.xml><?xml version="1.0" encoding="utf-8"?>
-<ds:datastoreItem xmlns:ds="http://schemas.openxmlformats.org/officeDocument/2006/customXml" ds:itemID="{8FCBD753-A069-4B58-8902-6D83BB5B994A}">
+<ds:datastoreItem xmlns:ds="http://schemas.openxmlformats.org/officeDocument/2006/customXml" ds:itemID="{D8CDE763-5531-FA4D-A42C-54A0ECDA619A}">
   <ds:schemaRefs>
     <ds:schemaRef ds:uri="http://schemas.openxmlformats.org/officeDocument/2006/bibliography"/>
   </ds:schemaRefs>

</xml_diff>